<commit_message>
Create New Node-Based Multi-Platform Build Process
</commit_message>
<xml_diff>
--- a/Build/template.docx
+++ b/Build/template.docx
@@ -1,366 +1,1377 @@
 
 <file path=word/document.xml><?xml version="1.0" encoding="utf-8"?>
-<w:document xmlns:wpc="http://schemas.microsoft.com/office/word/2010/wordprocessingCanvas" xmlns:cx="http://schemas.microsoft.com/office/drawing/2014/chartex" xmlns:mc="http://schemas.openxmlformats.org/markup-compatibility/2006" xmlns:o="urn:schemas-microsoft-com:office:office" xmlns:r="http://schemas.openxmlformats.org/officeDocument/2006/relationships" xmlns:m="http://schemas.openxmlformats.org/officeDocument/2006/math" xmlns:v="urn:schemas-microsoft-com:vml" xmlns:wp14="http://schemas.microsoft.com/office/word/2010/wordprocessingDrawing" xmlns:wp="http://schemas.openxmlformats.org/drawingml/2006/wordprocessingDrawing" xmlns:w10="urn:schemas-microsoft-com:office:word" xmlns:w="http://schemas.openxmlformats.org/wordprocessingml/2006/main" xmlns:w14="http://schemas.microsoft.com/office/word/2010/wordml" xmlns:w15="http://schemas.microsoft.com/office/word/2012/wordml" xmlns:wpg="http://schemas.microsoft.com/office/word/2010/wordprocessingGroup" xmlns:wpi="http://schemas.microsoft.com/office/word/2010/wordprocessingInk" xmlns:wne="http://schemas.microsoft.com/office/word/2006/wordml" xmlns:wps="http://schemas.microsoft.com/office/word/2010/wordprocessingShape" mc:Ignorable="w14 w15 wp14">
+<w:document xmlns:wpc="http://schemas.microsoft.com/office/word/2010/wordprocessingCanvas" xmlns:cx="http://schemas.microsoft.com/office/drawing/2014/chartex" xmlns:cx1="http://schemas.microsoft.com/office/drawing/2015/9/8/chartex" xmlns:cx2="http://schemas.microsoft.com/office/drawing/2015/10/21/chartex" xmlns:mc="http://schemas.openxmlformats.org/markup-compatibility/2006" xmlns:o="urn:schemas-microsoft-com:office:office" xmlns:r="http://schemas.openxmlformats.org/officeDocument/2006/relationships" xmlns:m="http://schemas.openxmlformats.org/officeDocument/2006/math" xmlns:v="urn:schemas-microsoft-com:vml" xmlns:wp14="http://schemas.microsoft.com/office/word/2010/wordprocessingDrawing" xmlns:wp="http://schemas.openxmlformats.org/drawingml/2006/wordprocessingDrawing" xmlns:w10="urn:schemas-microsoft-com:office:word" xmlns:w="http://schemas.openxmlformats.org/wordprocessingml/2006/main" xmlns:w14="http://schemas.microsoft.com/office/word/2010/wordml" xmlns:w15="http://schemas.microsoft.com/office/word/2012/wordml" xmlns:w16se="http://schemas.microsoft.com/office/word/2015/wordml/symex" xmlns:wpg="http://schemas.microsoft.com/office/word/2010/wordprocessingGroup" xmlns:wpi="http://schemas.microsoft.com/office/word/2010/wordprocessingInk" xmlns:wne="http://schemas.microsoft.com/office/word/2006/wordml" xmlns:wps="http://schemas.microsoft.com/office/word/2010/wordprocessingShape" mc:Ignorable="w14 w15 w16se wp14">
   <w:body>
     <w:p>
       <w:pPr>
         <w:pStyle w:val="Heading1"/>
       </w:pPr>
-      <w:bookmarkStart w:id="0" w:name="module-1-overview-of-the-microsoft-azure"/>
+      <w:bookmarkStart w:id="0" w:name="module-2-building-application-infrastruc"/>
+      <w:r>
+        <w:t>Module 2: Building Application Infrastructure in Azure</w:t>
+      </w:r>
+    </w:p>
+    <w:p>
+      <w:pPr>
+        <w:pStyle w:val="Heading1"/>
+      </w:pPr>
+      <w:bookmarkStart w:id="1" w:name="lab-creating-an-azure-virtual-machine-fo"/>
       <w:bookmarkEnd w:id="0"/>
       <w:r>
-        <w:t>Module 1: Overview of the Microsoft Azure Platform</w:t>
-      </w:r>
-    </w:p>
-    <w:p>
-      <w:pPr>
-        <w:pStyle w:val="Heading1"/>
-      </w:pPr>
-      <w:bookmarkStart w:id="1" w:name="lab-exploring-the-azure-preview-portal"/>
-      <w:bookmarkEnd w:id="1"/>
-      <w:r>
-        <w:t>Lab: Exploring the Azure Preview Portal</w:t>
-      </w:r>
-    </w:p>
+        <w:t>Lab: Creating an Azure Virtual Machine for Development and Testing</w:t>
+      </w:r>
+    </w:p>
+    <w:bookmarkEnd w:id="1"/>
     <w:p>
       <w:pPr>
         <w:pStyle w:val="Heading3"/>
       </w:pPr>
-      <w:bookmarkStart w:id="2" w:name="scenario"/>
-      <w:bookmarkEnd w:id="2"/>
       <w:r>
         <w:t>Scenario</w:t>
       </w:r>
     </w:p>
     <w:p>
       <w:r>
-        <w:t>The new Preview Portal is released and you are designated by your team as the individual who will explore the new portal and then train the other team members on how to use the portal. You decided to customize a few features of the new portal and create a new service instance.</w:t>
+        <w:t>Before you begin the process of migrating your application from an on premise server to Azure, you must create a development environment. You have elected to use Azure to host a Windows Server 2012 R2 Virtual Machine. In this Virtual Machine, you will inst</w:t>
+      </w:r>
+      <w:r>
+        <w:t>all project files, Visual Studio 2015 Community Edition, Azure SDK for .NET 2.8.2 and Azure PowerShell. Once complete, you will use this virtual machine for all remaining development tasks.</w:t>
       </w:r>
     </w:p>
     <w:p>
       <w:pPr>
         <w:pStyle w:val="Heading3"/>
       </w:pPr>
-      <w:bookmarkStart w:id="3" w:name="objectives"/>
-      <w:bookmarkEnd w:id="3"/>
+      <w:bookmarkStart w:id="2" w:name="objectives"/>
       <w:r>
         <w:t>Objectives</w:t>
       </w:r>
     </w:p>
+    <w:bookmarkEnd w:id="2"/>
     <w:p>
       <w:r>
         <w:t>After you complete this lab, you will be able to:</w:t>
       </w:r>
     </w:p>
     <w:p>
-      <w:r>
-        <w:t>Sign in to the Preview Portal.</w:t>
-      </w:r>
-    </w:p>
-    <w:p>
-      <w:r>
-        <w:t>Customize your Startboard.</w:t>
-      </w:r>
-      <w:bookmarkStart w:id="4" w:name="_GoBack"/>
-      <w:bookmarkEnd w:id="4"/>
-    </w:p>
-    <w:p>
-      <w:r>
-        <w:t>Identify a blade.</w:t>
-      </w:r>
-    </w:p>
-    <w:p>
-      <w:r>
-        <w:t>Identify a journey.</w:t>
-      </w:r>
-    </w:p>
-    <w:p>
-      <w:r>
-        <w:t>Identify a journey part.</w:t>
-      </w:r>
-    </w:p>
-    <w:p>
-      <w:r>
-        <w:t>Close a journey without persisting your changes.</w:t>
+      <w:pPr>
+        <w:numPr>
+          <w:ilvl w:val="0"/>
+          <w:numId w:val="2"/>
+        </w:numPr>
+      </w:pPr>
+      <w:r>
+        <w:t>Creat</w:t>
+      </w:r>
+      <w:r>
+        <w:t>e an affinity group in your Azure subscription.</w:t>
+      </w:r>
+    </w:p>
+    <w:p>
+      <w:pPr>
+        <w:numPr>
+          <w:ilvl w:val="0"/>
+          <w:numId w:val="2"/>
+        </w:numPr>
+      </w:pPr>
+      <w:r>
+        <w:t>Create a virtual network.</w:t>
+      </w:r>
+    </w:p>
+    <w:p>
+      <w:pPr>
+        <w:numPr>
+          <w:ilvl w:val="0"/>
+          <w:numId w:val="2"/>
+        </w:numPr>
+      </w:pPr>
+      <w:r>
+        <w:t>Create a Storage instance.</w:t>
+      </w:r>
+    </w:p>
+    <w:p>
+      <w:pPr>
+        <w:numPr>
+          <w:ilvl w:val="0"/>
+          <w:numId w:val="2"/>
+        </w:numPr>
+      </w:pPr>
+      <w:r>
+        <w:t>Create a virtual machine.</w:t>
+      </w:r>
+    </w:p>
+    <w:p>
+      <w:pPr>
+        <w:numPr>
+          <w:ilvl w:val="0"/>
+          <w:numId w:val="2"/>
+        </w:numPr>
+      </w:pPr>
+      <w:r>
+        <w:t>Manage the virtual machine VHDs.</w:t>
+      </w:r>
+    </w:p>
+    <w:p>
+      <w:pPr>
+        <w:numPr>
+          <w:ilvl w:val="0"/>
+          <w:numId w:val="2"/>
+        </w:numPr>
+      </w:pPr>
+      <w:r>
+        <w:t>Install development software on a virtual machine.</w:t>
       </w:r>
     </w:p>
     <w:p>
       <w:pPr>
         <w:pStyle w:val="Heading3"/>
       </w:pPr>
-      <w:bookmarkStart w:id="5" w:name="lab-setup"/>
-      <w:bookmarkEnd w:id="5"/>
+      <w:bookmarkStart w:id="3" w:name="lab-setup"/>
       <w:r>
         <w:t>Lab Setup</w:t>
       </w:r>
     </w:p>
-    <w:p>
-      <w:r>
-        <w:t>Estimated Time: 15 minutes</w:t>
-      </w:r>
-    </w:p>
-    <w:p>
-      <w:r>
-        <w:t>For this lab, you will use the available host machine. Before you begin this lab, you must complete the following step: Verify that you received the credentials to sign in to the Azure portal from you training provider. You will use these credentials and the Azure account throughout the labs in this course.</w:t>
+    <w:bookmarkEnd w:id="3"/>
+    <w:p>
+      <w:r>
+        <w:rPr>
+          <w:b/>
+        </w:rPr>
+        <w:t>Estimated Time: 90 minutes</w:t>
+      </w:r>
+    </w:p>
+    <w:p>
+      <w:r>
+        <w:t>For this</w:t>
+      </w:r>
+      <w:r>
+        <w:t xml:space="preserve"> lab, you will use the available host machine. Before you begin this lab, you must complete the following steps:</w:t>
+      </w:r>
+    </w:p>
+    <w:p>
+      <w:pPr>
+        <w:pStyle w:val="Compact"/>
+        <w:numPr>
+          <w:ilvl w:val="0"/>
+          <w:numId w:val="3"/>
+        </w:numPr>
+      </w:pPr>
+      <w:r>
+        <w:t>Verify that you received the credentials from your training provider to sign in to the Azure portal. You will use these credentials and the Azu</w:t>
+      </w:r>
+      <w:r>
+        <w:t>re account throughout the labs in this course.</w:t>
       </w:r>
     </w:p>
     <w:p>
       <w:pPr>
         <w:pStyle w:val="Heading2"/>
       </w:pPr>
-      <w:bookmarkStart w:id="6" w:name="exercise-1-signing-in-to-the-preview-por"/>
-      <w:bookmarkEnd w:id="6"/>
-      <w:r>
-        <w:t>Exercise 1: Signing in to the Preview Portal</w:t>
-      </w:r>
-    </w:p>
+      <w:bookmarkStart w:id="4" w:name="exercise-1-creating-a-network-and-resour"/>
+      <w:r>
+        <w:t>Exercise 1: Creating a Network and Resource Container</w:t>
+      </w:r>
+    </w:p>
+    <w:bookmarkEnd w:id="4"/>
     <w:p>
       <w:pPr>
         <w:pStyle w:val="Heading3"/>
       </w:pPr>
-      <w:bookmarkStart w:id="7" w:name="scenario-1"/>
-      <w:bookmarkEnd w:id="7"/>
       <w:r>
         <w:t>Scenario</w:t>
       </w:r>
     </w:p>
     <w:p>
       <w:r>
-        <w:t>You will start by signing in to the Preview Portal by using the new portal URL. The main tasks for this exercise are as follows:</w:t>
-      </w:r>
-    </w:p>
-    <w:p>
-      <w:pPr>
-        <w:pStyle w:val="Compact"/>
+        <w:t xml:space="preserve">You want to create a virtual network that you can use for your new virtual machine. As part of creating the virtual network, you will also create </w:t>
+      </w:r>
+      <w:r>
+        <w:t>a resource group.</w:t>
+      </w:r>
+    </w:p>
+    <w:p>
+      <w:r>
+        <w:t>The main tasks for this exercise are as follows:</w:t>
+      </w:r>
+    </w:p>
+    <w:p>
+      <w:pPr>
+        <w:numPr>
+          <w:ilvl w:val="0"/>
+          <w:numId w:val="4"/>
+        </w:numPr>
+      </w:pPr>
+      <w:r>
+        <w:t>Sign in to the Azure Portal.</w:t>
+      </w:r>
+    </w:p>
+    <w:p>
+      <w:pPr>
+        <w:numPr>
+          <w:ilvl w:val="0"/>
+          <w:numId w:val="4"/>
+        </w:numPr>
+      </w:pPr>
+      <w:r>
+        <w:t>Create a virtual network and a resource group.</w:t>
+      </w:r>
+    </w:p>
+    <w:p>
+      <w:pPr>
+        <w:pStyle w:val="Heading4"/>
+      </w:pPr>
+      <w:bookmarkStart w:id="5" w:name="task-1-sign-in-to-the-azure-portal"/>
+      <w:r>
+        <w:t>Task 1: Sign in to the Azure Portal</w:t>
+      </w:r>
+    </w:p>
+    <w:bookmarkEnd w:id="5"/>
+    <w:p>
+      <w:pPr>
+        <w:numPr>
+          <w:ilvl w:val="0"/>
+          <w:numId w:val="5"/>
+        </w:numPr>
+      </w:pPr>
+      <w:r>
+        <w:t>S</w:t>
+      </w:r>
+      <w:r>
+        <w:t>ign in to the Azure Portal (</w:t>
+      </w:r>
+      <w:hyperlink r:id="rId5">
+        <w:r>
+          <w:t>http</w:t>
+        </w:r>
+        <w:r>
+          <w:t>s://portal.azure.com</w:t>
+        </w:r>
+      </w:hyperlink>
+      <w:r>
+        <w:t>).</w:t>
+      </w:r>
+    </w:p>
+    <w:p>
+      <w:pPr>
+        <w:numPr>
+          <w:ilvl w:val="0"/>
+          <w:numId w:val="5"/>
+        </w:numPr>
+      </w:pPr>
+      <w:r>
+        <w:t xml:space="preserve">Click </w:t>
+      </w:r>
+      <w:r>
+        <w:rPr>
+          <w:b/>
+        </w:rPr>
+        <w:t>Get Started</w:t>
+      </w:r>
+      <w:r>
+        <w:t>.</w:t>
+      </w:r>
+    </w:p>
+    <w:p>
+      <w:pPr>
+        <w:pStyle w:val="Heading4"/>
+      </w:pPr>
+      <w:bookmarkStart w:id="6" w:name="task-2-create-a-resource-group"/>
+      <w:r>
+        <w:t>Task 2: Create a Resource Group</w:t>
+      </w:r>
+    </w:p>
+    <w:bookmarkEnd w:id="6"/>
+    <w:p>
+      <w:pPr>
+        <w:numPr>
+          <w:ilvl w:val="0"/>
+          <w:numId w:val="6"/>
+        </w:numPr>
+      </w:pPr>
+      <w:r>
+        <w:t>V</w:t>
+      </w:r>
+      <w:r>
+        <w:t>iew the list of resource groups for your subscription.</w:t>
+      </w:r>
+    </w:p>
+    <w:p>
+      <w:pPr>
+        <w:numPr>
+          <w:ilvl w:val="0"/>
+          <w:numId w:val="6"/>
+        </w:numPr>
+      </w:pPr>
+      <w:r>
+        <w:lastRenderedPageBreak/>
+        <w:t xml:space="preserve">Create a new resource group using the name: </w:t>
+      </w:r>
+      <w:r>
+        <w:rPr>
+          <w:b/>
+        </w:rPr>
+        <w:t>20532</w:t>
+      </w:r>
+      <w:r>
+        <w:t>.</w:t>
+      </w:r>
+    </w:p>
+    <w:p>
+      <w:pPr>
+        <w:pStyle w:val="Heading4"/>
+      </w:pPr>
+      <w:bookmarkStart w:id="7" w:name="task-3-create-a-virtual-network"/>
+      <w:r>
+        <w:t>Task 3: Create a Virtual Network</w:t>
+      </w:r>
+    </w:p>
+    <w:bookmarkEnd w:id="7"/>
+    <w:p>
+      <w:pPr>
+        <w:numPr>
+          <w:ilvl w:val="0"/>
+          <w:numId w:val="7"/>
+        </w:numPr>
+      </w:pPr>
+      <w:r>
+        <w:t>V</w:t>
+      </w:r>
+      <w:r>
+        <w:t>iew the list of virtual networks for your subscription.</w:t>
+      </w:r>
+    </w:p>
+    <w:p>
+      <w:pPr>
+        <w:numPr>
+          <w:ilvl w:val="0"/>
+          <w:numId w:val="7"/>
+        </w:numPr>
+      </w:pPr>
+      <w:r>
+        <w:t>Create a virtual network by using the following details:</w:t>
+      </w:r>
+    </w:p>
+    <w:p>
+      <w:pPr>
+        <w:numPr>
+          <w:ilvl w:val="1"/>
+          <w:numId w:val="8"/>
+        </w:numPr>
+      </w:pPr>
+      <w:r>
+        <w:t xml:space="preserve">Name: </w:t>
+      </w:r>
+      <w:r>
+        <w:rPr>
+          <w:b/>
+        </w:rPr>
+        <w:t>vnet20532</w:t>
+      </w:r>
+    </w:p>
+    <w:p>
+      <w:pPr>
+        <w:numPr>
+          <w:ilvl w:val="1"/>
+          <w:numId w:val="8"/>
+        </w:numPr>
+      </w:pPr>
+      <w:r>
+        <w:t xml:space="preserve">Location: </w:t>
+      </w:r>
+      <w:r>
+        <w:rPr>
+          <w:b/>
+        </w:rPr>
+        <w:t>Select the region that is closest to your location</w:t>
+      </w:r>
+    </w:p>
+    <w:p>
+      <w:pPr>
+        <w:numPr>
+          <w:ilvl w:val="1"/>
+          <w:numId w:val="8"/>
+        </w:numPr>
+      </w:pPr>
+      <w:r>
+        <w:t xml:space="preserve">Existing Resource Group: </w:t>
+      </w:r>
+      <w:r>
+        <w:rPr>
+          <w:b/>
+        </w:rPr>
+        <w:t>20532</w:t>
+      </w:r>
+    </w:p>
+    <w:p>
+      <w:pPr>
+        <w:numPr>
+          <w:ilvl w:val="1"/>
+          <w:numId w:val="8"/>
+        </w:numPr>
+      </w:pPr>
+      <w:r>
+        <w:t xml:space="preserve">Address Space: </w:t>
+      </w:r>
+      <w:r>
+        <w:rPr>
+          <w:b/>
+        </w:rPr>
+        <w:t>10.0.0.0/16</w:t>
+      </w:r>
+    </w:p>
+    <w:p>
+      <w:pPr>
+        <w:numPr>
+          <w:ilvl w:val="1"/>
+          <w:numId w:val="8"/>
+        </w:numPr>
+      </w:pPr>
+      <w:r>
+        <w:t xml:space="preserve">Subnet </w:t>
+      </w:r>
+      <w:r>
+        <w:t xml:space="preserve">Name: </w:t>
+      </w:r>
+      <w:r>
+        <w:rPr>
+          <w:b/>
+        </w:rPr>
+        <w:t>Apps</w:t>
+      </w:r>
+      <w:bookmarkStart w:id="8" w:name="_GoBack"/>
+      <w:bookmarkEnd w:id="8"/>
+    </w:p>
+    <w:p>
+      <w:pPr>
+        <w:numPr>
+          <w:ilvl w:val="1"/>
+          <w:numId w:val="8"/>
+        </w:numPr>
+      </w:pPr>
+      <w:r>
+        <w:t xml:space="preserve">Subnet Address Range: </w:t>
+      </w:r>
+      <w:r>
+        <w:rPr>
+          <w:b/>
+        </w:rPr>
+        <w:t>10.0.0.0/24</w:t>
+      </w:r>
+    </w:p>
+    <w:p>
+      <w:pPr>
+        <w:pStyle w:val="BlockQuote"/>
+      </w:pPr>
+      <w:r>
+        <w:rPr>
+          <w:b/>
+        </w:rPr>
+        <w:t>Results:</w:t>
+      </w:r>
+      <w:r>
+        <w:t xml:space="preserve"> After completing this exercise, you will have a new virtual network and resource group in Azure.</w:t>
+      </w:r>
+    </w:p>
+    <w:p>
+      <w:pPr>
+        <w:pStyle w:val="Heading2"/>
+      </w:pPr>
+      <w:bookmarkStart w:id="9" w:name="exercise-2-creating-a-development-virtua"/>
+      <w:r>
+        <w:t>Exercise 2: Creating a Development Virtual Machine</w:t>
+      </w:r>
+    </w:p>
+    <w:bookmarkEnd w:id="9"/>
+    <w:p>
+      <w:pPr>
+        <w:pStyle w:val="Heading3"/>
+      </w:pPr>
+      <w:r>
+        <w:t>Scenario</w:t>
+      </w:r>
+    </w:p>
+    <w:p>
+      <w:r>
+        <w:t xml:space="preserve">You need a new storage account that you will </w:t>
+      </w:r>
+      <w:r>
+        <w:t>use while creating your virtual machine. This storage account will contain the VHDs for the virtual machine that you will create.</w:t>
+      </w:r>
+    </w:p>
+    <w:p>
+      <w:r>
+        <w:t>The main tasks for this exercise are as follows:</w:t>
+      </w:r>
+    </w:p>
+    <w:p>
+      <w:pPr>
+        <w:numPr>
+          <w:ilvl w:val="0"/>
+          <w:numId w:val="9"/>
+        </w:numPr>
+      </w:pPr>
+      <w:r>
+        <w:t>Create a storage account.</w:t>
+      </w:r>
+    </w:p>
+    <w:p>
+      <w:pPr>
+        <w:numPr>
+          <w:ilvl w:val="0"/>
+          <w:numId w:val="9"/>
+        </w:numPr>
+      </w:pPr>
+      <w:r>
+        <w:t>Create a virtual machine.</w:t>
+      </w:r>
+    </w:p>
+    <w:p>
+      <w:pPr>
+        <w:pStyle w:val="Heading4"/>
+      </w:pPr>
+      <w:bookmarkStart w:id="10" w:name="task-1-create-a-storage-account"/>
+      <w:r>
+        <w:t>Task 1: Create a storage account</w:t>
+      </w:r>
+    </w:p>
+    <w:bookmarkEnd w:id="10"/>
+    <w:p>
+      <w:pPr>
         <w:numPr>
           <w:ilvl w:val="0"/>
           <w:numId w:val="10"/>
         </w:numPr>
       </w:pPr>
       <w:r>
-        <w:t>Sign in to the Preview Portal.</w:t>
+        <w:t>V</w:t>
+      </w:r>
+      <w:r>
+        <w:t>iew the list of Storage instances for your subscription.</w:t>
+      </w:r>
+    </w:p>
+    <w:p>
+      <w:pPr>
+        <w:numPr>
+          <w:ilvl w:val="0"/>
+          <w:numId w:val="10"/>
+        </w:numPr>
+      </w:pPr>
+      <w:r>
+        <w:t>Create a Storage instance by using the following details:</w:t>
+      </w:r>
+    </w:p>
+    <w:p>
+      <w:pPr>
+        <w:numPr>
+          <w:ilvl w:val="1"/>
+          <w:numId w:val="11"/>
+        </w:numPr>
+      </w:pPr>
+      <w:r>
+        <w:t xml:space="preserve">Name: </w:t>
+      </w:r>
+      <w:r>
+        <w:rPr>
+          <w:b/>
+        </w:rPr>
+        <w:t>stor20532[Your Name Here]</w:t>
+      </w:r>
+    </w:p>
+    <w:p>
+      <w:pPr>
+        <w:numPr>
+          <w:ilvl w:val="1"/>
+          <w:numId w:val="11"/>
+        </w:numPr>
+      </w:pPr>
+      <w:r>
+        <w:t xml:space="preserve">Deployment model: </w:t>
+      </w:r>
+      <w:r>
+        <w:rPr>
+          <w:b/>
+        </w:rPr>
+        <w:t>Resource manager</w:t>
+      </w:r>
+    </w:p>
+    <w:p>
+      <w:pPr>
+        <w:numPr>
+          <w:ilvl w:val="1"/>
+          <w:numId w:val="11"/>
+        </w:numPr>
+      </w:pPr>
+      <w:r>
+        <w:t xml:space="preserve">Account kind: </w:t>
+      </w:r>
+      <w:r>
+        <w:rPr>
+          <w:b/>
+        </w:rPr>
+        <w:t>General purpose</w:t>
+      </w:r>
+    </w:p>
+    <w:p>
+      <w:pPr>
+        <w:numPr>
+          <w:ilvl w:val="1"/>
+          <w:numId w:val="11"/>
+        </w:numPr>
+      </w:pPr>
+      <w:r>
+        <w:t>Performanc</w:t>
+      </w:r>
+      <w:r>
+        <w:t xml:space="preserve">e: </w:t>
+      </w:r>
+      <w:r>
+        <w:rPr>
+          <w:b/>
+        </w:rPr>
+        <w:t>Standard</w:t>
+      </w:r>
+    </w:p>
+    <w:p>
+      <w:pPr>
+        <w:numPr>
+          <w:ilvl w:val="1"/>
+          <w:numId w:val="11"/>
+        </w:numPr>
+      </w:pPr>
+      <w:r>
+        <w:t xml:space="preserve">Replication: </w:t>
+      </w:r>
+      <w:r>
+        <w:rPr>
+          <w:b/>
+        </w:rPr>
+        <w:t>Locally-redundant storage (LRS)</w:t>
+      </w:r>
+    </w:p>
+    <w:p>
+      <w:pPr>
+        <w:numPr>
+          <w:ilvl w:val="1"/>
+          <w:numId w:val="11"/>
+        </w:numPr>
+      </w:pPr>
+      <w:r>
+        <w:t xml:space="preserve">Resource Group: </w:t>
+      </w:r>
+      <w:r>
+        <w:rPr>
+          <w:b/>
+        </w:rPr>
+        <w:t>20532</w:t>
+      </w:r>
+    </w:p>
+    <w:p>
+      <w:pPr>
+        <w:numPr>
+          <w:ilvl w:val="1"/>
+          <w:numId w:val="11"/>
+        </w:numPr>
+      </w:pPr>
+      <w:r>
+        <w:t xml:space="preserve">Location: </w:t>
+      </w:r>
+      <w:r>
+        <w:rPr>
+          <w:b/>
+        </w:rPr>
+        <w:t>Select the region that is closest to your location</w:t>
       </w:r>
     </w:p>
     <w:p>
       <w:pPr>
         <w:pStyle w:val="Heading4"/>
       </w:pPr>
-      <w:bookmarkStart w:id="8" w:name="task-1-sign-in-to-the-preview-portal"/>
-      <w:bookmarkEnd w:id="8"/>
-      <w:r>
-        <w:t>Task 1: Sign in to the Preview Portal</w:t>
+      <w:bookmarkStart w:id="11" w:name="task-2-create-a-virtual-machine"/>
+      <w:r>
+        <w:t>Task 2: Create a virtual machine</w:t>
+      </w:r>
+    </w:p>
+    <w:bookmarkEnd w:id="11"/>
+    <w:p>
+      <w:pPr>
+        <w:numPr>
+          <w:ilvl w:val="0"/>
+          <w:numId w:val="12"/>
+        </w:numPr>
+      </w:pPr>
+      <w:r>
+        <w:t>V</w:t>
+      </w:r>
+      <w:r>
+        <w:t>iew the list of virtual machines for your subscription.</w:t>
+      </w:r>
+    </w:p>
+    <w:p>
+      <w:pPr>
+        <w:numPr>
+          <w:ilvl w:val="0"/>
+          <w:numId w:val="12"/>
+        </w:numPr>
+      </w:pPr>
+      <w:r>
+        <w:lastRenderedPageBreak/>
+        <w:t xml:space="preserve">Go to the Virtual Machine gallery and select the </w:t>
+      </w:r>
+      <w:r>
+        <w:rPr>
+          <w:b/>
+        </w:rPr>
+        <w:t>Visual Studio Community 2015 with Azure SDK 2.9 on Windows Server 2012 R2</w:t>
+      </w:r>
+      <w:r>
+        <w:t xml:space="preserve"> template.</w:t>
+      </w:r>
+    </w:p>
+    <w:p>
+      <w:pPr>
+        <w:numPr>
+          <w:ilvl w:val="0"/>
+          <w:numId w:val="12"/>
+        </w:numPr>
+      </w:pPr>
+      <w:r>
+        <w:t>Create a new virtual machine using the template and the following details:</w:t>
+      </w:r>
+    </w:p>
+    <w:p>
+      <w:pPr>
+        <w:numPr>
+          <w:ilvl w:val="1"/>
+          <w:numId w:val="13"/>
+        </w:numPr>
+      </w:pPr>
+      <w:r>
+        <w:t xml:space="preserve">Name: </w:t>
+      </w:r>
+      <w:r>
+        <w:rPr>
+          <w:b/>
+        </w:rPr>
+        <w:t>vm20532</w:t>
+      </w:r>
+    </w:p>
+    <w:p>
+      <w:pPr>
+        <w:numPr>
+          <w:ilvl w:val="1"/>
+          <w:numId w:val="13"/>
+        </w:numPr>
+      </w:pPr>
+      <w:r>
+        <w:t xml:space="preserve">VM disk type: </w:t>
+      </w:r>
+      <w:r>
+        <w:rPr>
+          <w:b/>
+        </w:rPr>
+        <w:t>HDD</w:t>
+      </w:r>
+    </w:p>
+    <w:p>
+      <w:pPr>
+        <w:numPr>
+          <w:ilvl w:val="1"/>
+          <w:numId w:val="13"/>
+        </w:numPr>
+      </w:pPr>
+      <w:r>
+        <w:t xml:space="preserve">User Name: </w:t>
+      </w:r>
+      <w:r>
+        <w:rPr>
+          <w:b/>
+        </w:rPr>
+        <w:t>Stude</w:t>
+      </w:r>
+      <w:r>
+        <w:rPr>
+          <w:b/>
+        </w:rPr>
+        <w:t>nt</w:t>
+      </w:r>
+    </w:p>
+    <w:p>
+      <w:pPr>
+        <w:numPr>
+          <w:ilvl w:val="1"/>
+          <w:numId w:val="13"/>
+        </w:numPr>
+      </w:pPr>
+      <w:r>
+        <w:t xml:space="preserve">Password: </w:t>
+      </w:r>
+      <w:r>
+        <w:rPr>
+          <w:b/>
+        </w:rPr>
+        <w:t>AzurePa$$w0rd</w:t>
+      </w:r>
+    </w:p>
+    <w:p>
+      <w:pPr>
+        <w:numPr>
+          <w:ilvl w:val="1"/>
+          <w:numId w:val="13"/>
+        </w:numPr>
+      </w:pPr>
+      <w:r>
+        <w:t xml:space="preserve">Pricing Tier: </w:t>
+      </w:r>
+      <w:r>
+        <w:rPr>
+          <w:b/>
+        </w:rPr>
+        <w:t>F4 Standard</w:t>
+      </w:r>
+    </w:p>
+    <w:p>
+      <w:pPr>
+        <w:numPr>
+          <w:ilvl w:val="1"/>
+          <w:numId w:val="13"/>
+        </w:numPr>
+      </w:pPr>
+      <w:r>
+        <w:t xml:space="preserve">Virtual Network: </w:t>
+      </w:r>
+      <w:r>
+        <w:rPr>
+          <w:b/>
+        </w:rPr>
+        <w:t>vnet20532</w:t>
+      </w:r>
+    </w:p>
+    <w:p>
+      <w:pPr>
+        <w:numPr>
+          <w:ilvl w:val="1"/>
+          <w:numId w:val="13"/>
+        </w:numPr>
+      </w:pPr>
+      <w:r>
+        <w:t xml:space="preserve">Subnet: </w:t>
+      </w:r>
+      <w:r>
+        <w:rPr>
+          <w:b/>
+        </w:rPr>
+        <w:t>Apps</w:t>
+      </w:r>
+    </w:p>
+    <w:p>
+      <w:pPr>
+        <w:numPr>
+          <w:ilvl w:val="1"/>
+          <w:numId w:val="13"/>
+        </w:numPr>
+      </w:pPr>
+      <w:r>
+        <w:t xml:space="preserve">Resource Group: </w:t>
+      </w:r>
+      <w:r>
+        <w:rPr>
+          <w:b/>
+        </w:rPr>
+        <w:t>20532</w:t>
+      </w:r>
+    </w:p>
+    <w:p>
+      <w:pPr>
+        <w:numPr>
+          <w:ilvl w:val="1"/>
+          <w:numId w:val="13"/>
+        </w:numPr>
+      </w:pPr>
+      <w:r>
+        <w:t xml:space="preserve">Storage Account: </w:t>
+      </w:r>
+      <w:r>
+        <w:rPr>
+          <w:b/>
+        </w:rPr>
+        <w:t>stor20532[Your Name Here]</w:t>
+      </w:r>
+    </w:p>
+    <w:p>
+      <w:pPr>
+        <w:numPr>
+          <w:ilvl w:val="1"/>
+          <w:numId w:val="13"/>
+        </w:numPr>
+      </w:pPr>
+      <w:r>
+        <w:t xml:space="preserve">Image: </w:t>
+      </w:r>
+      <w:r>
+        <w:rPr>
+          <w:b/>
+        </w:rPr>
+        <w:t>Windows Server 2012 R2 Datacenter</w:t>
+      </w:r>
+    </w:p>
+    <w:p>
+      <w:pPr>
+        <w:numPr>
+          <w:ilvl w:val="0"/>
+          <w:numId w:val="12"/>
+        </w:numPr>
+      </w:pPr>
+      <w:r>
+        <w:t>Add a second disk to the virtual machine by using the fol</w:t>
+      </w:r>
+      <w:r>
+        <w:t>lowing settings:</w:t>
+      </w:r>
+    </w:p>
+    <w:p>
+      <w:pPr>
+        <w:numPr>
+          <w:ilvl w:val="1"/>
+          <w:numId w:val="14"/>
+        </w:numPr>
+      </w:pPr>
+      <w:r>
+        <w:t xml:space="preserve">Disk File Name: </w:t>
+      </w:r>
+      <w:r>
+        <w:rPr>
+          <w:b/>
+        </w:rPr>
+        <w:t>vm20532-AllFiles.vhd</w:t>
+      </w:r>
+    </w:p>
+    <w:p>
+      <w:pPr>
+        <w:numPr>
+          <w:ilvl w:val="1"/>
+          <w:numId w:val="14"/>
+        </w:numPr>
+      </w:pPr>
+      <w:r>
+        <w:t xml:space="preserve">Size (GiB): </w:t>
+      </w:r>
+      <w:r>
+        <w:rPr>
+          <w:b/>
+        </w:rPr>
+        <w:t>128</w:t>
+      </w:r>
+    </w:p>
+    <w:p>
+      <w:pPr>
+        <w:numPr>
+          <w:ilvl w:val="1"/>
+          <w:numId w:val="14"/>
+        </w:numPr>
+      </w:pPr>
+      <w:r>
+        <w:t xml:space="preserve">Type: </w:t>
+      </w:r>
+      <w:r>
+        <w:rPr>
+          <w:b/>
+        </w:rPr>
+        <w:t>HDD</w:t>
+      </w:r>
+    </w:p>
+    <w:p>
+      <w:pPr>
+        <w:numPr>
+          <w:ilvl w:val="1"/>
+          <w:numId w:val="14"/>
+        </w:numPr>
+      </w:pPr>
+      <w:r>
+        <w:t xml:space="preserve">Storage Account: </w:t>
+      </w:r>
+      <w:r>
+        <w:rPr>
+          <w:b/>
+        </w:rPr>
+        <w:t>stor20532[Your Name Here]</w:t>
+      </w:r>
+    </w:p>
+    <w:p>
+      <w:pPr>
+        <w:numPr>
+          <w:ilvl w:val="1"/>
+          <w:numId w:val="14"/>
+        </w:numPr>
+      </w:pPr>
+      <w:r>
+        <w:t xml:space="preserve">Storage Container: </w:t>
+      </w:r>
+      <w:r>
+        <w:rPr>
+          <w:b/>
+        </w:rPr>
+        <w:t>vhds</w:t>
+      </w:r>
+    </w:p>
+    <w:p>
+      <w:pPr>
+        <w:numPr>
+          <w:ilvl w:val="0"/>
+          <w:numId w:val="12"/>
+        </w:numPr>
+      </w:pPr>
+      <w:r>
+        <w:t>Connect to the newly created virtual machine using Remote Desktop.</w:t>
+      </w:r>
+    </w:p>
+    <w:p>
+      <w:pPr>
+        <w:pStyle w:val="BlockQuote"/>
+      </w:pPr>
+      <w:r>
+        <w:rPr>
+          <w:b/>
+        </w:rPr>
+        <w:t>Results:</w:t>
+      </w:r>
+      <w:r>
+        <w:t xml:space="preserve"> After completing this exercise, y</w:t>
+      </w:r>
+      <w:r>
+        <w:t>ou will have a new virtual machine stored in a new storage account.</w:t>
+      </w:r>
+    </w:p>
+    <w:p>
+      <w:pPr>
+        <w:pStyle w:val="Heading2"/>
+      </w:pPr>
+      <w:bookmarkStart w:id="12" w:name="exercise-3-configuring-the-virtual-machi"/>
+      <w:r>
+        <w:t>Exercise 3: Configuring the Virtual Machine for Development</w:t>
+      </w:r>
+    </w:p>
+    <w:p>
+      <w:pPr>
+        <w:pStyle w:val="Heading3"/>
+      </w:pPr>
+      <w:bookmarkStart w:id="13" w:name="scenario"/>
+      <w:bookmarkEnd w:id="12"/>
+      <w:r>
+        <w:t>Scenario</w:t>
+      </w:r>
+    </w:p>
+    <w:bookmarkEnd w:id="13"/>
+    <w:p>
+      <w:r>
+        <w:t>Now that you have a new virtual machine, you need to configure Internet Explorer's Enhanced Security Configuration option. You also need to ensure that your working files are on the machine and ready.</w:t>
+      </w:r>
+    </w:p>
+    <w:p>
+      <w:r>
+        <w:t>The main tasks for this exercise are as follows:</w:t>
+      </w:r>
+    </w:p>
+    <w:p>
+      <w:pPr>
+        <w:numPr>
+          <w:ilvl w:val="0"/>
+          <w:numId w:val="15"/>
+        </w:numPr>
+      </w:pPr>
+      <w:r>
+        <w:t>Disabl</w:t>
+      </w:r>
+      <w:r>
+        <w:t>e Internet Explorer Enhanced Security Configuration</w:t>
+      </w:r>
+    </w:p>
+    <w:p>
+      <w:pPr>
+        <w:numPr>
+          <w:ilvl w:val="0"/>
+          <w:numId w:val="15"/>
+        </w:numPr>
+      </w:pPr>
+      <w:r>
+        <w:t>Create an AllFiles drive and extract the AllFiles Content to it.</w:t>
+      </w:r>
+    </w:p>
+    <w:p>
+      <w:pPr>
+        <w:pStyle w:val="Heading4"/>
+      </w:pPr>
+      <w:bookmarkStart w:id="14" w:name="task-1-disable-ie-enhanced-security-conf"/>
+      <w:r>
+        <w:t>Task 1: Disable IE Enhanced Security Configuration</w:t>
+      </w:r>
+    </w:p>
+    <w:bookmarkEnd w:id="14"/>
+    <w:p>
+      <w:pPr>
+        <w:numPr>
+          <w:ilvl w:val="0"/>
+          <w:numId w:val="16"/>
+        </w:numPr>
+      </w:pPr>
+      <w:r>
+        <w:t>I</w:t>
+      </w:r>
+      <w:r>
+        <w:t xml:space="preserve">f Server Manager is not already open, open </w:t>
+      </w:r>
+      <w:r>
+        <w:rPr>
+          <w:b/>
+        </w:rPr>
+        <w:t>Server Manager</w:t>
+      </w:r>
+      <w:r>
+        <w:t>.</w:t>
+      </w:r>
+    </w:p>
+    <w:p>
+      <w:pPr>
+        <w:numPr>
+          <w:ilvl w:val="0"/>
+          <w:numId w:val="16"/>
+        </w:numPr>
+      </w:pPr>
+      <w:r>
+        <w:lastRenderedPageBreak/>
+        <w:t xml:space="preserve">Within the </w:t>
+      </w:r>
+      <w:r>
+        <w:rPr>
+          <w:i/>
+        </w:rPr>
+        <w:t>Local Server</w:t>
+      </w:r>
+      <w:r>
+        <w:t xml:space="preserve"> conf</w:t>
+      </w:r>
+      <w:r>
+        <w:t xml:space="preserve">iguration screen, disable </w:t>
+      </w:r>
+      <w:r>
+        <w:rPr>
+          <w:b/>
+        </w:rPr>
+        <w:t>Internet Explorer Enhanced Security Configuration</w:t>
+      </w:r>
+      <w:r>
+        <w:t xml:space="preserve"> for both </w:t>
+      </w:r>
+      <w:r>
+        <w:rPr>
+          <w:i/>
+        </w:rPr>
+        <w:t>Administrators</w:t>
+      </w:r>
+      <w:r>
+        <w:t xml:space="preserve"> and </w:t>
+      </w:r>
+      <w:r>
+        <w:rPr>
+          <w:i/>
+        </w:rPr>
+        <w:t>Users</w:t>
+      </w:r>
+      <w:r>
+        <w:t>.</w:t>
+      </w:r>
+    </w:p>
+    <w:p>
+      <w:pPr>
+        <w:pStyle w:val="Heading4"/>
+      </w:pPr>
+      <w:bookmarkStart w:id="15" w:name="task-2-create-an-allfiles-drive"/>
+      <w:r>
+        <w:t>Task 2: Create an AllFiles Drive</w:t>
+      </w:r>
+    </w:p>
+    <w:bookmarkEnd w:id="15"/>
+    <w:p>
+      <w:pPr>
+        <w:numPr>
+          <w:ilvl w:val="0"/>
+          <w:numId w:val="17"/>
+        </w:numPr>
+      </w:pPr>
+      <w:r>
+        <w:t>I</w:t>
+      </w:r>
+      <w:r>
+        <w:t>nitialize the new disk by using the Windows Disk Manager.</w:t>
+      </w:r>
+    </w:p>
+    <w:p>
+      <w:pPr>
+        <w:numPr>
+          <w:ilvl w:val="0"/>
+          <w:numId w:val="17"/>
+        </w:numPr>
+      </w:pPr>
+      <w:r>
+        <w:t>Format the new empty drive partition by using the fol</w:t>
+      </w:r>
+      <w:r>
+        <w:t>lowing settings:</w:t>
+      </w:r>
+    </w:p>
+    <w:p>
+      <w:pPr>
+        <w:numPr>
+          <w:ilvl w:val="1"/>
+          <w:numId w:val="18"/>
+        </w:numPr>
+      </w:pPr>
+      <w:r>
+        <w:t xml:space="preserve">Drive Letter: </w:t>
+      </w:r>
+      <w:r>
+        <w:rPr>
+          <w:b/>
+        </w:rPr>
+        <w:t>F</w:t>
+      </w:r>
+    </w:p>
+    <w:p>
+      <w:pPr>
+        <w:numPr>
+          <w:ilvl w:val="1"/>
+          <w:numId w:val="18"/>
+        </w:numPr>
+      </w:pPr>
+      <w:r>
+        <w:t xml:space="preserve">Volume Label: </w:t>
+      </w:r>
+      <w:r>
+        <w:rPr>
+          <w:b/>
+        </w:rPr>
+        <w:t>AllFiles</w:t>
+      </w:r>
+    </w:p>
+    <w:p>
+      <w:pPr>
+        <w:numPr>
+          <w:ilvl w:val="1"/>
+          <w:numId w:val="18"/>
+        </w:numPr>
+      </w:pPr>
+      <w:r>
+        <w:t xml:space="preserve">Partition Style: </w:t>
+      </w:r>
+      <w:r>
+        <w:rPr>
+          <w:b/>
+        </w:rPr>
+        <w:t>MBR (Master Boot Record)</w:t>
+      </w:r>
+    </w:p>
+    <w:p>
+      <w:pPr>
+        <w:pStyle w:val="Heading4"/>
+      </w:pPr>
+      <w:bookmarkStart w:id="16" w:name="task-3-download-the-allfiles-content"/>
+      <w:r>
+        <w:t>Task 3: Download the AllFiles Content</w:t>
+      </w:r>
+    </w:p>
+    <w:bookmarkEnd w:id="16"/>
+    <w:p>
+      <w:pPr>
+        <w:numPr>
+          <w:ilvl w:val="0"/>
+          <w:numId w:val="19"/>
+        </w:numPr>
+      </w:pPr>
+      <w:r>
+        <w:t>D</w:t>
+      </w:r>
+      <w:r>
+        <w:t xml:space="preserve">ownload the </w:t>
+      </w:r>
+      <w:r>
+        <w:rPr>
+          <w:b/>
+        </w:rPr>
+        <w:t>AllFiles</w:t>
+      </w:r>
+      <w:r>
+        <w:t xml:space="preserve"> compressed folder from the GitHub website</w:t>
       </w:r>
     </w:p>
     <w:p>
       <w:pPr>
         <w:pStyle w:val="Compact"/>
-      </w:pPr>
-      <w:r>
-        <w:t xml:space="preserve">Sign in to the Preview Portal </w:t>
-      </w:r>
-      <w:hyperlink r:id="rId5">
+        <w:numPr>
+          <w:ilvl w:val="1"/>
+          <w:numId w:val="20"/>
+        </w:numPr>
+      </w:pPr>
+      <w:r>
+        <w:t>(</w:t>
+      </w:r>
+      <w:hyperlink r:id="rId6">
         <w:r>
-          <w:t>https://portal.azure.com</w:t>
+          <w:t>https://github.com/MicrosoftLearning/20532-DevelopingMicrosoftAzureSolutions/releases/latest</w:t>
         </w:r>
       </w:hyperlink>
       <w:r>
-        <w:t>.</w:t>
+        <w:t>)</w:t>
+      </w:r>
+    </w:p>
+    <w:p>
+      <w:pPr>
+        <w:numPr>
+          <w:ilvl w:val="0"/>
+          <w:numId w:val="19"/>
+        </w:numPr>
+      </w:pPr>
+      <w:r>
+        <w:t>Unblock the AllFiles compressed folder.</w:t>
+      </w:r>
+    </w:p>
+    <w:p>
+      <w:pPr>
+        <w:numPr>
+          <w:ilvl w:val="0"/>
+          <w:numId w:val="19"/>
+        </w:numPr>
+      </w:pPr>
+      <w:r>
+        <w:t>Extract the content of the AllFiles compressed folder to the driv</w:t>
+      </w:r>
+      <w:r>
+        <w:t>e F.</w:t>
       </w:r>
     </w:p>
     <w:p>
       <w:pPr>
         <w:pStyle w:val="Compact"/>
-      </w:pPr>
-      <w:r>
-        <w:t>Click Get Started. Results: After completing this exercise, you will have signed in to the Preview Portal directly without having to go through the Management Portal first.</w:t>
-      </w:r>
-    </w:p>
-    <w:p>
-      <w:pPr>
-        <w:pStyle w:val="Heading2"/>
-      </w:pPr>
-      <w:bookmarkStart w:id="9" w:name="exercise-2-customizing-the-preview-porta"/>
-      <w:bookmarkEnd w:id="9"/>
-      <w:r>
-        <w:t>Exercise 2: Customizing the Preview Portal</w:t>
-      </w:r>
-    </w:p>
-    <w:p>
-      <w:pPr>
-        <w:pStyle w:val="Heading3"/>
-      </w:pPr>
-      <w:bookmarkStart w:id="10" w:name="scenario-2"/>
-      <w:bookmarkEnd w:id="10"/>
-      <w:r>
-        <w:t>Scenario</w:t>
-      </w:r>
-    </w:p>
-    <w:p>
-      <w:r>
-        <w:t>You want to practice customizing the Startboard based on the needs of your team. You also want to walk through a journey The main tasks for this exercise are as follows:</w:t>
-      </w:r>
-    </w:p>
-    <w:p>
-      <w:pPr>
-        <w:pStyle w:val="Compact"/>
-        <w:numPr>
-          <w:ilvl w:val="0"/>
-          <w:numId w:val="12"/>
-        </w:numPr>
-      </w:pPr>
-      <w:r>
-        <w:t>Customize the Startboard.</w:t>
-      </w:r>
-    </w:p>
-    <w:p>
-      <w:pPr>
-        <w:pStyle w:val="Compact"/>
-        <w:numPr>
-          <w:ilvl w:val="0"/>
-          <w:numId w:val="12"/>
-        </w:numPr>
-      </w:pPr>
-      <w:r>
-        <w:t>View a blade.</w:t>
-      </w:r>
-    </w:p>
-    <w:p>
-      <w:pPr>
-        <w:pStyle w:val="Compact"/>
-        <w:numPr>
-          <w:ilvl w:val="0"/>
-          <w:numId w:val="12"/>
-        </w:numPr>
-      </w:pPr>
-      <w:r>
-        <w:t>Begin a journey.</w:t>
-      </w:r>
-    </w:p>
-    <w:p>
-      <w:pPr>
-        <w:pStyle w:val="Heading4"/>
-      </w:pPr>
-      <w:bookmarkStart w:id="11" w:name="task-1-customize-the-startboard"/>
-      <w:bookmarkEnd w:id="11"/>
-      <w:r>
-        <w:lastRenderedPageBreak/>
-        <w:t>Task 1: Customize the Startboard</w:t>
-      </w:r>
-    </w:p>
-    <w:p>
-      <w:pPr>
-        <w:pStyle w:val="Compact"/>
-        <w:numPr>
-          <w:ilvl w:val="0"/>
-          <w:numId w:val="13"/>
-        </w:numPr>
-      </w:pPr>
-      <w:r>
-        <w:t>View the Customization mode of the Startboard. Resize the Service health tile to the Normal size.</w:t>
-      </w:r>
-    </w:p>
-    <w:p>
-      <w:pPr>
-        <w:pStyle w:val="Compact"/>
-        <w:numPr>
-          <w:ilvl w:val="0"/>
-          <w:numId w:val="13"/>
-        </w:numPr>
-      </w:pPr>
-      <w:r>
-        <w:t>Close the Customization mode of the Startboard.</w:t>
-      </w:r>
-    </w:p>
-    <w:p>
-      <w:pPr>
-        <w:pStyle w:val="Heading4"/>
-      </w:pPr>
-      <w:bookmarkStart w:id="12" w:name="task-2-view-a-blade"/>
-      <w:bookmarkEnd w:id="12"/>
-      <w:r>
-        <w:t>Task 2: View a blade</w:t>
-      </w:r>
-    </w:p>
-    <w:p>
-      <w:pPr>
-        <w:pStyle w:val="Compact"/>
-        <w:numPr>
-          <w:ilvl w:val="0"/>
-          <w:numId w:val="14"/>
-        </w:numPr>
-      </w:pPr>
-      <w:r>
-        <w:t>Open the Browse panel, and then click Portal settings.</w:t>
-      </w:r>
-    </w:p>
-    <w:p>
-      <w:pPr>
-        <w:pStyle w:val="Compact"/>
-        <w:numPr>
-          <w:ilvl w:val="0"/>
-          <w:numId w:val="14"/>
-        </w:numPr>
-      </w:pPr>
-      <w:r>
-        <w:t>View the Portal Settings blade.</w:t>
-      </w:r>
-    </w:p>
-    <w:p>
-      <w:pPr>
-        <w:pStyle w:val="Heading4"/>
-      </w:pPr>
-      <w:bookmarkStart w:id="13" w:name="task-3-begin-a-journey"/>
-      <w:bookmarkEnd w:id="13"/>
-      <w:r>
-        <w:t>Task 3: Begin a journey</w:t>
-      </w:r>
-    </w:p>
-    <w:p>
-      <w:pPr>
-        <w:pStyle w:val="Compact"/>
-        <w:numPr>
-          <w:ilvl w:val="0"/>
-          <w:numId w:val="15"/>
-        </w:numPr>
-      </w:pPr>
-      <w:r>
-        <w:t>Open the New panel, and then click Everything.</w:t>
-      </w:r>
-    </w:p>
-    <w:p>
-      <w:pPr>
-        <w:pStyle w:val="Compact"/>
-        <w:numPr>
-          <w:ilvl w:val="0"/>
-          <w:numId w:val="15"/>
-        </w:numPr>
-      </w:pPr>
-      <w:r>
-        <w:t>In the Marketplace blade, select the Web group, and then select the Create option for Node JS Starter Site to begin a new journey.</w:t>
-      </w:r>
-    </w:p>
-    <w:p>
-      <w:pPr>
-        <w:pStyle w:val="Compact"/>
-        <w:numPr>
-          <w:ilvl w:val="0"/>
-          <w:numId w:val="15"/>
-        </w:numPr>
-      </w:pPr>
-      <w:r>
-        <w:t>In the Website journey, view the journey part for creating a new Web Hosting Plan.</w:t>
-      </w:r>
-    </w:p>
-    <w:p>
-      <w:pPr>
-        <w:pStyle w:val="Compact"/>
-        <w:numPr>
-          <w:ilvl w:val="0"/>
-          <w:numId w:val="15"/>
-        </w:numPr>
-      </w:pPr>
-      <w:r>
-        <w:t>Close the Website blade to view the warning message that notifies you about losing the changes you made in the journey or a journey part.</w:t>
+        <w:numPr>
+          <w:ilvl w:val="1"/>
+          <w:numId w:val="21"/>
+        </w:numPr>
+      </w:pPr>
+      <w:r>
+        <w:t xml:space="preserve">Extract target: </w:t>
+      </w:r>
+      <w:r>
+        <w:rPr>
+          <w:b/>
+        </w:rPr>
+        <w:t>Allfiles</w:t>
+      </w:r>
+      <w:r>
+        <w:t xml:space="preserve"> </w:t>
+      </w:r>
+      <w:r>
+        <w:rPr>
+          <w:b/>
+        </w:rPr>
+        <w:t>(F):\</w:t>
       </w:r>
     </w:p>
     <w:p>
@@ -371,23 +1382,29 @@
         <w:rPr>
           <w:b/>
         </w:rPr>
-        <w:t>Results</w:t>
-      </w:r>
-      <w:r>
-        <w:t>: After completing this exercise, you will have viewed blades, journeys, and journey parts.</w:t>
-      </w:r>
-    </w:p>
-    <w:p>
-      <w:r>
-        <w:t xml:space="preserve">©2014 Microsoft Corporation. All rights reserved. The text in this document is available under the </w:t>
-      </w:r>
-      <w:hyperlink r:id="rId6">
+        <w:t>Results:</w:t>
+      </w:r>
+      <w:r>
+        <w:t xml:space="preserve"> After completing this exercise, your development virtual machine will have your lab files installed. Your virtual machine will also have Visual Studio, Azure PowerShell, and the Azure SDK installed already.</w:t>
+      </w:r>
+    </w:p>
+    <w:p>
+      <w:r>
+        <w:t>©201</w:t>
+      </w:r>
+      <w:r>
+        <w:t xml:space="preserve">6 Microsoft Corporation. All rights reserved. The text in this document is available under the </w:t>
+      </w:r>
+      <w:hyperlink r:id="rId7">
         <w:r>
           <w:t>Creative Commons Attribution 3.0 License</w:t>
         </w:r>
       </w:hyperlink>
       <w:r>
-        <w:t xml:space="preserve">, additional terms may apply. All other content contained in this document (including, without limitation, trademarks, logos, images, etc.) are </w:t>
+        <w:t xml:space="preserve">, additional terms may apply. All other content </w:t>
+      </w:r>
+      <w:r>
+        <w:t xml:space="preserve">contained in this document (including, without limitation, trademarks, logos, images, etc.) are </w:t>
       </w:r>
       <w:r>
         <w:rPr>
@@ -396,11 +1413,17 @@
         <w:t>not</w:t>
       </w:r>
       <w:r>
-        <w:t xml:space="preserve"> included within the Creative Commons license grant. This document does not provide you with any legal rights to any intellectual property in any Microsoft product. You may copy and use this document for your internal, reference purposes.</w:t>
+        <w:t xml:space="preserve"> included within the Creative Commons license grant. This document does not provide you with any legal rights to any intellectual property in any Microsoft p</w:t>
+      </w:r>
+      <w:r>
+        <w:t>roduct. You may copy and use this document for your internal, reference purposes.</w:t>
       </w:r>
       <w:r>
         <w:br/>
-        <w:t>This document is provided "as-is." Information and views expressed in this document, including URL and other Internet Web site references, may change without notice. You bear the risk of using it. Some examples are for illustration only and are fictitious. No real association is intended or inferred. Microsoft makes no warranties, express or implied, with respect to the information provided here.</w:t>
+        <w:t>This document is provided "as-is." Information and views expressed in this document, including URL and other Internet Web site references, may change without notice. You bear</w:t>
+      </w:r>
+      <w:r>
+        <w:t xml:space="preserve"> the risk of using it. Some examples are for illustration only and are fictitious. No real association is intended or inferred. Microsoft makes no warranties, express or implied, with respect to the information provided here.</w:t>
       </w:r>
     </w:p>
     <w:sectPr>
@@ -414,16 +1437,26 @@
 </file>
 
 <file path=word/numbering.xml><?xml version="1.0" encoding="utf-8"?>
-<w:numbering xmlns:wpc="http://schemas.microsoft.com/office/word/2010/wordprocessingCanvas" xmlns:cx="http://schemas.microsoft.com/office/drawing/2014/chartex" xmlns:mc="http://schemas.openxmlformats.org/markup-compatibility/2006" xmlns:o="urn:schemas-microsoft-com:office:office" xmlns:r="http://schemas.openxmlformats.org/officeDocument/2006/relationships" xmlns:m="http://schemas.openxmlformats.org/officeDocument/2006/math" xmlns:v="urn:schemas-microsoft-com:vml" xmlns:wp14="http://schemas.microsoft.com/office/word/2010/wordprocessingDrawing" xmlns:wp="http://schemas.openxmlformats.org/drawingml/2006/wordprocessingDrawing" xmlns:w10="urn:schemas-microsoft-com:office:word" xmlns:w="http://schemas.openxmlformats.org/wordprocessingml/2006/main" xmlns:w14="http://schemas.microsoft.com/office/word/2010/wordml" xmlns:w15="http://schemas.microsoft.com/office/word/2012/wordml" xmlns:wpg="http://schemas.microsoft.com/office/word/2010/wordprocessingGroup" xmlns:wpi="http://schemas.microsoft.com/office/word/2010/wordprocessingInk" xmlns:wne="http://schemas.microsoft.com/office/word/2006/wordml" xmlns:wps="http://schemas.microsoft.com/office/word/2010/wordprocessingShape" mc:Ignorable="w14 w15 wp14">
-  <w:abstractNum w:abstractNumId="0">
-    <w:nsid w:val="CB5EDCC7"/>
+<w:numbering xmlns:wpc="http://schemas.microsoft.com/office/word/2010/wordprocessingCanvas" xmlns:cx="http://schemas.microsoft.com/office/drawing/2014/chartex" xmlns:cx1="http://schemas.microsoft.com/office/drawing/2015/9/8/chartex" xmlns:cx2="http://schemas.microsoft.com/office/drawing/2015/10/21/chartex" xmlns:mc="http://schemas.openxmlformats.org/markup-compatibility/2006" xmlns:o="urn:schemas-microsoft-com:office:office" xmlns:r="http://schemas.openxmlformats.org/officeDocument/2006/relationships" xmlns:m="http://schemas.openxmlformats.org/officeDocument/2006/math" xmlns:v="urn:schemas-microsoft-com:vml" xmlns:wp14="http://schemas.microsoft.com/office/word/2010/wordprocessingDrawing" xmlns:wp="http://schemas.openxmlformats.org/drawingml/2006/wordprocessingDrawing" xmlns:w10="urn:schemas-microsoft-com:office:word" xmlns:w="http://schemas.openxmlformats.org/wordprocessingml/2006/main" xmlns:w14="http://schemas.microsoft.com/office/word/2010/wordml" xmlns:w15="http://schemas.microsoft.com/office/word/2012/wordml" xmlns:w16se="http://schemas.microsoft.com/office/word/2015/wordml/symex" xmlns:wpg="http://schemas.microsoft.com/office/word/2010/wordprocessingGroup" xmlns:wpi="http://schemas.microsoft.com/office/word/2010/wordprocessingInk" xmlns:wne="http://schemas.microsoft.com/office/word/2006/wordml" xmlns:wps="http://schemas.microsoft.com/office/word/2010/wordprocessingShape" mc:Ignorable="w14 w15 w16se wp14">
+  <w:abstractNum w:abstractNumId="0" w15:restartNumberingAfterBreak="0">
+    <w:nsid w:val="8CF877E6"/>
     <w:multiLevelType w:val="multilevel"/>
-    <w:tmpl w:val="B380C0D2"/>
+    <w:tmpl w:val="61FEBB5E"/>
     <w:lvl w:ilvl="0">
-      <w:start w:val="1"/>
-      <w:numFmt w:val="decimal"/>
-      <w:pStyle w:val="Compact"/>
-      <w:lvlText w:val="%1."/>
+      <w:numFmt w:val="bullet"/>
+      <w:pStyle w:val="ListParagraph"/>
+      <w:lvlText w:val=" "/>
+      <w:lvlJc w:val="left"/>
+      <w:pPr>
+        <w:tabs>
+          <w:tab w:val="num" w:pos="0"/>
+        </w:tabs>
+        <w:ind w:left="480" w:hanging="480"/>
+      </w:pPr>
+    </w:lvl>
+    <w:lvl w:ilvl="1">
+      <w:numFmt w:val="bullet"/>
+      <w:lvlText w:val=" "/>
       <w:lvlJc w:val="left"/>
       <w:pPr>
         <w:tabs>
@@ -432,10 +1465,9 @@
         <w:ind w:left="1200" w:hanging="480"/>
       </w:pPr>
     </w:lvl>
-    <w:lvl w:ilvl="1">
-      <w:start w:val="1"/>
-      <w:numFmt w:val="decimal"/>
-      <w:lvlText w:val="%2."/>
+    <w:lvl w:ilvl="2">
+      <w:numFmt w:val="bullet"/>
+      <w:lvlText w:val=" "/>
       <w:lvlJc w:val="left"/>
       <w:pPr>
         <w:tabs>
@@ -444,10 +1476,9 @@
         <w:ind w:left="1920" w:hanging="480"/>
       </w:pPr>
     </w:lvl>
-    <w:lvl w:ilvl="2">
-      <w:start w:val="1"/>
-      <w:numFmt w:val="decimal"/>
-      <w:lvlText w:val="%3."/>
+    <w:lvl w:ilvl="3">
+      <w:numFmt w:val="bullet"/>
+      <w:lvlText w:val=" "/>
       <w:lvlJc w:val="left"/>
       <w:pPr>
         <w:tabs>
@@ -456,10 +1487,9 @@
         <w:ind w:left="2640" w:hanging="480"/>
       </w:pPr>
     </w:lvl>
-    <w:lvl w:ilvl="3">
-      <w:start w:val="1"/>
-      <w:numFmt w:val="decimal"/>
-      <w:lvlText w:val="%4."/>
+    <w:lvl w:ilvl="4">
+      <w:numFmt w:val="bullet"/>
+      <w:lvlText w:val=" "/>
       <w:lvlJc w:val="left"/>
       <w:pPr>
         <w:tabs>
@@ -468,10 +1498,9 @@
         <w:ind w:left="3360" w:hanging="480"/>
       </w:pPr>
     </w:lvl>
-    <w:lvl w:ilvl="4">
-      <w:start w:val="1"/>
-      <w:numFmt w:val="decimal"/>
-      <w:lvlText w:val="%5."/>
+    <w:lvl w:ilvl="5">
+      <w:numFmt w:val="bullet"/>
+      <w:lvlText w:val=" "/>
       <w:lvlJc w:val="left"/>
       <w:pPr>
         <w:tabs>
@@ -480,28 +1509,15 @@
         <w:ind w:left="4080" w:hanging="480"/>
       </w:pPr>
     </w:lvl>
-    <w:lvl w:ilvl="5">
-      <w:start w:val="1"/>
-      <w:numFmt w:val="decimal"/>
-      <w:lvlText w:val="%6."/>
+    <w:lvl w:ilvl="6">
+      <w:numFmt w:val="bullet"/>
+      <w:lvlText w:val=" "/>
       <w:lvlJc w:val="left"/>
       <w:pPr>
         <w:tabs>
           <w:tab w:val="num" w:pos="4320"/>
         </w:tabs>
         <w:ind w:left="4800" w:hanging="480"/>
-      </w:pPr>
-    </w:lvl>
-    <w:lvl w:ilvl="6">
-      <w:start w:val="1"/>
-      <w:numFmt w:val="decimal"/>
-      <w:lvlText w:val="%7."/>
-      <w:lvlJc w:val="left"/>
-      <w:pPr>
-        <w:tabs>
-          <w:tab w:val="num" w:pos="5040"/>
-        </w:tabs>
-        <w:ind w:left="5520" w:hanging="480"/>
       </w:pPr>
     </w:lvl>
     <w:lvl w:ilvl="7">
@@ -515,13 +1531,13 @@
       <w:lvlJc w:val="left"/>
     </w:lvl>
   </w:abstractNum>
-  <w:abstractNum w:abstractNumId="1">
-    <w:nsid w:val="E0A5F69C"/>
+  <w:abstractNum w:abstractNumId="1" w15:restartNumberingAfterBreak="0">
+    <w:nsid w:val="D580827D"/>
     <w:multiLevelType w:val="multilevel"/>
-    <w:tmpl w:val="F0FA5390"/>
+    <w:tmpl w:val="8320F1E8"/>
     <w:lvl w:ilvl="0">
       <w:numFmt w:val="bullet"/>
-      <w:lvlText w:val=" "/>
+      <w:lvlText w:val="•"/>
       <w:lvlJc w:val="left"/>
       <w:pPr>
         <w:tabs>
@@ -532,7 +1548,7 @@
     </w:lvl>
     <w:lvl w:ilvl="1">
       <w:numFmt w:val="bullet"/>
-      <w:lvlText w:val=" "/>
+      <w:lvlText w:val="–"/>
       <w:lvlJc w:val="left"/>
       <w:pPr>
         <w:tabs>
@@ -543,7 +1559,7 @@
     </w:lvl>
     <w:lvl w:ilvl="2">
       <w:numFmt w:val="bullet"/>
-      <w:lvlText w:val=" "/>
+      <w:lvlText w:val="•"/>
       <w:lvlJc w:val="left"/>
       <w:pPr>
         <w:tabs>
@@ -554,7 +1570,7 @@
     </w:lvl>
     <w:lvl w:ilvl="3">
       <w:numFmt w:val="bullet"/>
-      <w:lvlText w:val=" "/>
+      <w:lvlText w:val="–"/>
       <w:lvlJc w:val="left"/>
       <w:pPr>
         <w:tabs>
@@ -565,7 +1581,7 @@
     </w:lvl>
     <w:lvl w:ilvl="4">
       <w:numFmt w:val="bullet"/>
-      <w:lvlText w:val=" "/>
+      <w:lvlText w:val="•"/>
       <w:lvlJc w:val="left"/>
       <w:pPr>
         <w:tabs>
@@ -576,7 +1592,7 @@
     </w:lvl>
     <w:lvl w:ilvl="5">
       <w:numFmt w:val="bullet"/>
-      <w:lvlText w:val=" "/>
+      <w:lvlText w:val="–"/>
       <w:lvlJc w:val="left"/>
       <w:pPr>
         <w:tabs>
@@ -587,7 +1603,7 @@
     </w:lvl>
     <w:lvl w:ilvl="6">
       <w:numFmt w:val="bullet"/>
-      <w:lvlText w:val=" "/>
+      <w:lvlText w:val="•"/>
       <w:lvlJc w:val="left"/>
       <w:pPr>
         <w:tabs>
@@ -607,218 +1623,20 @@
       <w:lvlJc w:val="left"/>
     </w:lvl>
   </w:abstractNum>
-  <w:abstractNum w:abstractNumId="2">
-    <w:nsid w:val="69B21A6A"/>
+  <w:abstractNum w:abstractNumId="2" w15:restartNumberingAfterBreak="0">
+    <w:nsid w:val="F2CBB37F"/>
     <w:multiLevelType w:val="multilevel"/>
-    <w:tmpl w:val="968AC486"/>
-    <w:lvl w:ilvl="0">
-      <w:start w:val="1"/>
-      <w:numFmt w:val="decimal"/>
-      <w:pStyle w:val="ListParagraph"/>
-      <w:lvlText w:val="%1."/>
-      <w:lvlJc w:val="left"/>
-      <w:pPr>
-        <w:ind w:left="1080" w:hanging="360"/>
-      </w:pPr>
-    </w:lvl>
-    <w:lvl w:ilvl="1" w:tentative="1">
-      <w:start w:val="1"/>
-      <w:numFmt w:val="lowerLetter"/>
-      <w:lvlText w:val="%2."/>
-      <w:lvlJc w:val="left"/>
-      <w:pPr>
-        <w:ind w:left="2160" w:hanging="360"/>
-      </w:pPr>
-    </w:lvl>
-    <w:lvl w:ilvl="2" w:tentative="1">
-      <w:start w:val="1"/>
-      <w:numFmt w:val="lowerRoman"/>
-      <w:lvlText w:val="%3."/>
-      <w:lvlJc w:val="right"/>
-      <w:pPr>
-        <w:ind w:left="2880" w:hanging="180"/>
-      </w:pPr>
-    </w:lvl>
-    <w:lvl w:ilvl="3" w:tentative="1">
-      <w:start w:val="1"/>
-      <w:numFmt w:val="decimal"/>
-      <w:lvlText w:val="%4."/>
-      <w:lvlJc w:val="left"/>
-      <w:pPr>
-        <w:ind w:left="3600" w:hanging="360"/>
-      </w:pPr>
-    </w:lvl>
-    <w:lvl w:ilvl="4" w:tentative="1">
-      <w:start w:val="1"/>
-      <w:numFmt w:val="lowerLetter"/>
-      <w:lvlText w:val="%5."/>
-      <w:lvlJc w:val="left"/>
-      <w:pPr>
-        <w:ind w:left="4320" w:hanging="360"/>
-      </w:pPr>
-    </w:lvl>
-    <w:lvl w:ilvl="5" w:tentative="1">
-      <w:start w:val="1"/>
-      <w:numFmt w:val="lowerRoman"/>
-      <w:lvlText w:val="%6."/>
-      <w:lvlJc w:val="right"/>
-      <w:pPr>
-        <w:ind w:left="5040" w:hanging="180"/>
-      </w:pPr>
-    </w:lvl>
-    <w:lvl w:ilvl="6" w:tentative="1">
-      <w:start w:val="1"/>
-      <w:numFmt w:val="decimal"/>
-      <w:lvlText w:val="%7."/>
-      <w:lvlJc w:val="left"/>
-      <w:pPr>
-        <w:ind w:left="5760" w:hanging="360"/>
-      </w:pPr>
-    </w:lvl>
-    <w:lvl w:ilvl="7" w:tentative="1">
-      <w:start w:val="1"/>
-      <w:numFmt w:val="lowerLetter"/>
-      <w:lvlText w:val="%8."/>
-      <w:lvlJc w:val="left"/>
-      <w:pPr>
-        <w:ind w:left="6480" w:hanging="360"/>
-      </w:pPr>
-    </w:lvl>
-    <w:lvl w:ilvl="8" w:tentative="1">
-      <w:start w:val="1"/>
-      <w:numFmt w:val="lowerRoman"/>
-      <w:lvlText w:val="%9."/>
-      <w:lvlJc w:val="right"/>
-      <w:pPr>
-        <w:ind w:left="7200" w:hanging="180"/>
-      </w:pPr>
-    </w:lvl>
-  </w:abstractNum>
-  <w:abstractNum w:abstractNumId="3">
-    <w:nsid w:val="76C94C55"/>
-    <w:multiLevelType w:val="hybridMultilevel"/>
-    <w:tmpl w:val="A1F4BC7E"/>
-    <w:lvl w:ilvl="0" w:tplc="9EE0915A">
-      <w:start w:val="1"/>
-      <w:numFmt w:val="bullet"/>
-      <w:pStyle w:val="Heading4"/>
-      <w:lvlText w:val="▶"/>
-      <w:lvlJc w:val="left"/>
-      <w:pPr>
-        <w:ind w:left="1440" w:hanging="360"/>
-      </w:pPr>
-      <w:rPr>
-        <w:rFonts w:ascii="Segoe UI Symbol" w:hAnsi="Segoe UI Symbol" w:hint="default"/>
-      </w:rPr>
-    </w:lvl>
-    <w:lvl w:ilvl="1" w:tplc="04090003">
-      <w:start w:val="1"/>
-      <w:numFmt w:val="bullet"/>
-      <w:lvlText w:val="o"/>
-      <w:lvlJc w:val="left"/>
-      <w:pPr>
-        <w:ind w:left="2160" w:hanging="360"/>
-      </w:pPr>
-      <w:rPr>
-        <w:rFonts w:ascii="Courier New" w:hAnsi="Courier New" w:cs="Courier New" w:hint="default"/>
-      </w:rPr>
-    </w:lvl>
-    <w:lvl w:ilvl="2" w:tplc="04090005" w:tentative="1">
-      <w:start w:val="1"/>
-      <w:numFmt w:val="bullet"/>
-      <w:lvlText w:val=""/>
-      <w:lvlJc w:val="left"/>
-      <w:pPr>
-        <w:ind w:left="2880" w:hanging="360"/>
-      </w:pPr>
-      <w:rPr>
-        <w:rFonts w:ascii="Wingdings" w:hAnsi="Wingdings" w:hint="default"/>
-      </w:rPr>
-    </w:lvl>
-    <w:lvl w:ilvl="3" w:tplc="04090001" w:tentative="1">
-      <w:start w:val="1"/>
-      <w:numFmt w:val="bullet"/>
-      <w:lvlText w:val=""/>
-      <w:lvlJc w:val="left"/>
-      <w:pPr>
-        <w:ind w:left="3600" w:hanging="360"/>
-      </w:pPr>
-      <w:rPr>
-        <w:rFonts w:ascii="Symbol" w:hAnsi="Symbol" w:hint="default"/>
-      </w:rPr>
-    </w:lvl>
-    <w:lvl w:ilvl="4" w:tplc="04090003" w:tentative="1">
-      <w:start w:val="1"/>
-      <w:numFmt w:val="bullet"/>
-      <w:lvlText w:val="o"/>
-      <w:lvlJc w:val="left"/>
-      <w:pPr>
-        <w:ind w:left="4320" w:hanging="360"/>
-      </w:pPr>
-      <w:rPr>
-        <w:rFonts w:ascii="Courier New" w:hAnsi="Courier New" w:cs="Courier New" w:hint="default"/>
-      </w:rPr>
-    </w:lvl>
-    <w:lvl w:ilvl="5" w:tplc="04090005" w:tentative="1">
-      <w:start w:val="1"/>
-      <w:numFmt w:val="bullet"/>
-      <w:lvlText w:val=""/>
-      <w:lvlJc w:val="left"/>
-      <w:pPr>
-        <w:ind w:left="5040" w:hanging="360"/>
-      </w:pPr>
-      <w:rPr>
-        <w:rFonts w:ascii="Wingdings" w:hAnsi="Wingdings" w:hint="default"/>
-      </w:rPr>
-    </w:lvl>
-    <w:lvl w:ilvl="6" w:tplc="04090001" w:tentative="1">
-      <w:start w:val="1"/>
-      <w:numFmt w:val="bullet"/>
-      <w:lvlText w:val=""/>
-      <w:lvlJc w:val="left"/>
-      <w:pPr>
-        <w:ind w:left="5760" w:hanging="360"/>
-      </w:pPr>
-      <w:rPr>
-        <w:rFonts w:ascii="Symbol" w:hAnsi="Symbol" w:hint="default"/>
-      </w:rPr>
-    </w:lvl>
-    <w:lvl w:ilvl="7" w:tplc="04090003" w:tentative="1">
-      <w:start w:val="1"/>
-      <w:numFmt w:val="bullet"/>
-      <w:lvlText w:val="o"/>
-      <w:lvlJc w:val="left"/>
-      <w:pPr>
-        <w:ind w:left="6480" w:hanging="360"/>
-      </w:pPr>
-      <w:rPr>
-        <w:rFonts w:ascii="Courier New" w:hAnsi="Courier New" w:cs="Courier New" w:hint="default"/>
-      </w:rPr>
-    </w:lvl>
-    <w:lvl w:ilvl="8" w:tplc="04090005" w:tentative="1">
-      <w:start w:val="1"/>
-      <w:numFmt w:val="bullet"/>
-      <w:lvlText w:val=""/>
-      <w:lvlJc w:val="left"/>
-      <w:pPr>
-        <w:ind w:left="7200" w:hanging="360"/>
-      </w:pPr>
-      <w:rPr>
-        <w:rFonts w:ascii="Wingdings" w:hAnsi="Wingdings" w:hint="default"/>
-      </w:rPr>
-    </w:lvl>
-  </w:abstractNum>
-  <w:abstractNum w:abstractNumId="4">
-    <w:nsid w:val="7C01956D"/>
-    <w:multiLevelType w:val="multilevel"/>
-    <w:tmpl w:val="DC0E8F26"/>
+    <w:tmpl w:val="D03E52C6"/>
     <w:lvl w:ilvl="0">
       <w:start w:val="1"/>
       <w:numFmt w:val="decimal"/>
       <w:lvlText w:val="%1."/>
       <w:lvlJc w:val="left"/>
       <w:pPr>
-        <w:ind w:left="1080" w:hanging="360"/>
+        <w:tabs>
+          <w:tab w:val="num" w:pos="0"/>
+        </w:tabs>
+        <w:ind w:left="480" w:hanging="480"/>
       </w:pPr>
     </w:lvl>
     <w:lvl w:ilvl="1">
@@ -828,33 +1646,33 @@
       <w:lvlJc w:val="left"/>
       <w:pPr>
         <w:tabs>
+          <w:tab w:val="num" w:pos="720"/>
+        </w:tabs>
+        <w:ind w:left="1200" w:hanging="480"/>
+      </w:pPr>
+    </w:lvl>
+    <w:lvl w:ilvl="2">
+      <w:start w:val="1"/>
+      <w:numFmt w:val="lowerLetter"/>
+      <w:lvlText w:val="%3."/>
+      <w:lvlJc w:val="left"/>
+      <w:pPr>
+        <w:tabs>
           <w:tab w:val="num" w:pos="1440"/>
         </w:tabs>
         <w:ind w:left="1920" w:hanging="480"/>
       </w:pPr>
     </w:lvl>
-    <w:lvl w:ilvl="2">
+    <w:lvl w:ilvl="3">
       <w:start w:val="1"/>
-      <w:numFmt w:val="decimal"/>
-      <w:lvlText w:val="%3."/>
+      <w:numFmt w:val="lowerRoman"/>
+      <w:lvlText w:val="%4."/>
       <w:lvlJc w:val="left"/>
       <w:pPr>
         <w:tabs>
           <w:tab w:val="num" w:pos="2160"/>
         </w:tabs>
         <w:ind w:left="2640" w:hanging="480"/>
-      </w:pPr>
-    </w:lvl>
-    <w:lvl w:ilvl="3">
-      <w:start w:val="1"/>
-      <w:numFmt w:val="decimal"/>
-      <w:lvlText w:val="%4."/>
-      <w:lvlJc w:val="left"/>
-      <w:pPr>
-        <w:tabs>
-          <w:tab w:val="num" w:pos="2880"/>
-        </w:tabs>
-        <w:ind w:left="3360" w:hanging="480"/>
       </w:pPr>
     </w:lvl>
     <w:lvl w:ilvl="4">
@@ -864,33 +1682,33 @@
       <w:lvlJc w:val="left"/>
       <w:pPr>
         <w:tabs>
+          <w:tab w:val="num" w:pos="2880"/>
+        </w:tabs>
+        <w:ind w:left="3360" w:hanging="480"/>
+      </w:pPr>
+    </w:lvl>
+    <w:lvl w:ilvl="5">
+      <w:start w:val="1"/>
+      <w:numFmt w:val="lowerLetter"/>
+      <w:lvlText w:val="%6."/>
+      <w:lvlJc w:val="left"/>
+      <w:pPr>
+        <w:tabs>
           <w:tab w:val="num" w:pos="3600"/>
         </w:tabs>
         <w:ind w:left="4080" w:hanging="480"/>
       </w:pPr>
     </w:lvl>
-    <w:lvl w:ilvl="5">
+    <w:lvl w:ilvl="6">
       <w:start w:val="1"/>
-      <w:numFmt w:val="decimal"/>
-      <w:lvlText w:val="%6."/>
+      <w:numFmt w:val="lowerRoman"/>
+      <w:lvlText w:val="%7."/>
       <w:lvlJc w:val="left"/>
       <w:pPr>
         <w:tabs>
           <w:tab w:val="num" w:pos="4320"/>
         </w:tabs>
         <w:ind w:left="4800" w:hanging="480"/>
-      </w:pPr>
-    </w:lvl>
-    <w:lvl w:ilvl="6">
-      <w:start w:val="1"/>
-      <w:numFmt w:val="decimal"/>
-      <w:lvlText w:val="%7."/>
-      <w:lvlJc w:val="left"/>
-      <w:pPr>
-        <w:tabs>
-          <w:tab w:val="num" w:pos="5040"/>
-        </w:tabs>
-        <w:ind w:left="5520" w:hanging="480"/>
       </w:pPr>
     </w:lvl>
     <w:lvl w:ilvl="7">
@@ -904,14 +1722,127 @@
       <w:lvlJc w:val="left"/>
     </w:lvl>
   </w:abstractNum>
+  <w:abstractNum w:abstractNumId="3" w15:restartNumberingAfterBreak="0">
+    <w:nsid w:val="7281034B"/>
+    <w:multiLevelType w:val="multilevel"/>
+    <w:tmpl w:val="00868E66"/>
+    <w:lvl w:ilvl="0">
+      <w:start w:val="1"/>
+      <w:numFmt w:val="decimal"/>
+      <w:lvlText w:val="%1."/>
+      <w:lvlJc w:val="left"/>
+      <w:pPr>
+        <w:tabs>
+          <w:tab w:val="num" w:pos="720"/>
+        </w:tabs>
+        <w:ind w:left="720" w:hanging="720"/>
+      </w:pPr>
+    </w:lvl>
+    <w:lvl w:ilvl="1">
+      <w:start w:val="1"/>
+      <w:numFmt w:val="decimal"/>
+      <w:lvlText w:val="%2."/>
+      <w:lvlJc w:val="left"/>
+      <w:pPr>
+        <w:tabs>
+          <w:tab w:val="num" w:pos="1440"/>
+        </w:tabs>
+        <w:ind w:left="1440" w:hanging="720"/>
+      </w:pPr>
+    </w:lvl>
+    <w:lvl w:ilvl="2">
+      <w:start w:val="1"/>
+      <w:numFmt w:val="decimal"/>
+      <w:lvlText w:val="%3."/>
+      <w:lvlJc w:val="left"/>
+      <w:pPr>
+        <w:tabs>
+          <w:tab w:val="num" w:pos="2160"/>
+        </w:tabs>
+        <w:ind w:left="2160" w:hanging="720"/>
+      </w:pPr>
+    </w:lvl>
+    <w:lvl w:ilvl="3">
+      <w:start w:val="1"/>
+      <w:numFmt w:val="decimal"/>
+      <w:lvlText w:val="%4."/>
+      <w:lvlJc w:val="left"/>
+      <w:pPr>
+        <w:tabs>
+          <w:tab w:val="num" w:pos="2880"/>
+        </w:tabs>
+        <w:ind w:left="2880" w:hanging="720"/>
+      </w:pPr>
+    </w:lvl>
+    <w:lvl w:ilvl="4">
+      <w:start w:val="1"/>
+      <w:numFmt w:val="decimal"/>
+      <w:lvlText w:val="%5."/>
+      <w:lvlJc w:val="left"/>
+      <w:pPr>
+        <w:tabs>
+          <w:tab w:val="num" w:pos="3600"/>
+        </w:tabs>
+        <w:ind w:left="3600" w:hanging="720"/>
+      </w:pPr>
+    </w:lvl>
+    <w:lvl w:ilvl="5">
+      <w:start w:val="1"/>
+      <w:numFmt w:val="decimal"/>
+      <w:lvlText w:val="%6."/>
+      <w:lvlJc w:val="left"/>
+      <w:pPr>
+        <w:tabs>
+          <w:tab w:val="num" w:pos="4320"/>
+        </w:tabs>
+        <w:ind w:left="4320" w:hanging="720"/>
+      </w:pPr>
+    </w:lvl>
+    <w:lvl w:ilvl="6">
+      <w:start w:val="1"/>
+      <w:numFmt w:val="decimal"/>
+      <w:lvlText w:val="%7."/>
+      <w:lvlJc w:val="left"/>
+      <w:pPr>
+        <w:tabs>
+          <w:tab w:val="num" w:pos="5040"/>
+        </w:tabs>
+        <w:ind w:left="5040" w:hanging="720"/>
+      </w:pPr>
+    </w:lvl>
+    <w:lvl w:ilvl="7">
+      <w:start w:val="1"/>
+      <w:numFmt w:val="decimal"/>
+      <w:lvlText w:val="%8."/>
+      <w:lvlJc w:val="left"/>
+      <w:pPr>
+        <w:tabs>
+          <w:tab w:val="num" w:pos="5760"/>
+        </w:tabs>
+        <w:ind w:left="5760" w:hanging="720"/>
+      </w:pPr>
+    </w:lvl>
+    <w:lvl w:ilvl="8">
+      <w:start w:val="1"/>
+      <w:numFmt w:val="decimal"/>
+      <w:lvlText w:val="%9."/>
+      <w:lvlJc w:val="left"/>
+      <w:pPr>
+        <w:tabs>
+          <w:tab w:val="num" w:pos="6480"/>
+        </w:tabs>
+        <w:ind w:left="6480" w:hanging="720"/>
+      </w:pPr>
+    </w:lvl>
+  </w:abstractNum>
   <w:num w:numId="1">
-    <w:abstractNumId w:val="2"/>
+    <w:abstractNumId w:val="0"/>
   </w:num>
   <w:num w:numId="2">
-    <w:abstractNumId w:val="3"/>
+    <w:abstractNumId w:val="1"/>
   </w:num>
   <w:num w:numId="3">
-    <w:abstractNumId w:val="4"/>
+    <w:abstractNumId w:val="2"/>
     <w:lvlOverride w:ilvl="0">
       <w:startOverride w:val="1"/>
     </w:lvlOverride>
@@ -935,7 +1866,7 @@
     </w:lvlOverride>
   </w:num>
   <w:num w:numId="4">
-    <w:abstractNumId w:val="4"/>
+    <w:abstractNumId w:val="2"/>
     <w:lvlOverride w:ilvl="0">
       <w:startOverride w:val="1"/>
     </w:lvlOverride>
@@ -959,10 +1890,31 @@
     </w:lvlOverride>
   </w:num>
   <w:num w:numId="5">
-    <w:abstractNumId w:val="4"/>
+    <w:abstractNumId w:val="2"/>
+    <w:lvlOverride w:ilvl="0">
+      <w:startOverride w:val="1"/>
+    </w:lvlOverride>
+    <w:lvlOverride w:ilvl="1">
+      <w:startOverride w:val="1"/>
+    </w:lvlOverride>
+    <w:lvlOverride w:ilvl="2">
+      <w:startOverride w:val="1"/>
+    </w:lvlOverride>
+    <w:lvlOverride w:ilvl="3">
+      <w:startOverride w:val="1"/>
+    </w:lvlOverride>
+    <w:lvlOverride w:ilvl="4">
+      <w:startOverride w:val="1"/>
+    </w:lvlOverride>
+    <w:lvlOverride w:ilvl="5">
+      <w:startOverride w:val="1"/>
+    </w:lvlOverride>
+    <w:lvlOverride w:ilvl="6">
+      <w:startOverride w:val="1"/>
+    </w:lvlOverride>
   </w:num>
   <w:num w:numId="6">
-    <w:abstractNumId w:val="4"/>
+    <w:abstractNumId w:val="2"/>
     <w:lvlOverride w:ilvl="0">
       <w:startOverride w:val="1"/>
     </w:lvlOverride>
@@ -986,7 +1938,7 @@
     </w:lvlOverride>
   </w:num>
   <w:num w:numId="7">
-    <w:abstractNumId w:val="4"/>
+    <w:abstractNumId w:val="2"/>
     <w:lvlOverride w:ilvl="0">
       <w:startOverride w:val="1"/>
     </w:lvlOverride>
@@ -1010,82 +1962,61 @@
     </w:lvlOverride>
   </w:num>
   <w:num w:numId="8">
-    <w:abstractNumId w:val="4"/>
-    <w:lvlOverride w:ilvl="0">
-      <w:startOverride w:val="1"/>
-    </w:lvlOverride>
-    <w:lvlOverride w:ilvl="1">
-      <w:startOverride w:val="1"/>
-    </w:lvlOverride>
-    <w:lvlOverride w:ilvl="2">
-      <w:startOverride w:val="1"/>
-    </w:lvlOverride>
-    <w:lvlOverride w:ilvl="3">
-      <w:startOverride w:val="1"/>
-    </w:lvlOverride>
-    <w:lvlOverride w:ilvl="4">
-      <w:startOverride w:val="1"/>
-    </w:lvlOverride>
-    <w:lvlOverride w:ilvl="5">
-      <w:startOverride w:val="1"/>
-    </w:lvlOverride>
-    <w:lvlOverride w:ilvl="6">
-      <w:startOverride w:val="1"/>
-    </w:lvlOverride>
+    <w:abstractNumId w:val="1"/>
   </w:num>
   <w:num w:numId="9">
+    <w:abstractNumId w:val="2"/>
+    <w:lvlOverride w:ilvl="0">
+      <w:startOverride w:val="1"/>
+    </w:lvlOverride>
+    <w:lvlOverride w:ilvl="1">
+      <w:startOverride w:val="1"/>
+    </w:lvlOverride>
+    <w:lvlOverride w:ilvl="2">
+      <w:startOverride w:val="1"/>
+    </w:lvlOverride>
+    <w:lvlOverride w:ilvl="3">
+      <w:startOverride w:val="1"/>
+    </w:lvlOverride>
+    <w:lvlOverride w:ilvl="4">
+      <w:startOverride w:val="1"/>
+    </w:lvlOverride>
+    <w:lvlOverride w:ilvl="5">
+      <w:startOverride w:val="1"/>
+    </w:lvlOverride>
+    <w:lvlOverride w:ilvl="6">
+      <w:startOverride w:val="1"/>
+    </w:lvlOverride>
+  </w:num>
+  <w:num w:numId="10">
+    <w:abstractNumId w:val="2"/>
+    <w:lvlOverride w:ilvl="0">
+      <w:startOverride w:val="1"/>
+    </w:lvlOverride>
+    <w:lvlOverride w:ilvl="1">
+      <w:startOverride w:val="1"/>
+    </w:lvlOverride>
+    <w:lvlOverride w:ilvl="2">
+      <w:startOverride w:val="1"/>
+    </w:lvlOverride>
+    <w:lvlOverride w:ilvl="3">
+      <w:startOverride w:val="1"/>
+    </w:lvlOverride>
+    <w:lvlOverride w:ilvl="4">
+      <w:startOverride w:val="1"/>
+    </w:lvlOverride>
+    <w:lvlOverride w:ilvl="5">
+      <w:startOverride w:val="1"/>
+    </w:lvlOverride>
+    <w:lvlOverride w:ilvl="6">
+      <w:startOverride w:val="1"/>
+    </w:lvlOverride>
+  </w:num>
+  <w:num w:numId="11">
     <w:abstractNumId w:val="1"/>
   </w:num>
-  <w:num w:numId="10">
-    <w:abstractNumId w:val="0"/>
-    <w:lvlOverride w:ilvl="0">
-      <w:startOverride w:val="1"/>
-    </w:lvlOverride>
-    <w:lvlOverride w:ilvl="1">
-      <w:startOverride w:val="1"/>
-    </w:lvlOverride>
-    <w:lvlOverride w:ilvl="2">
-      <w:startOverride w:val="1"/>
-    </w:lvlOverride>
-    <w:lvlOverride w:ilvl="3">
-      <w:startOverride w:val="1"/>
-    </w:lvlOverride>
-    <w:lvlOverride w:ilvl="4">
-      <w:startOverride w:val="1"/>
-    </w:lvlOverride>
-    <w:lvlOverride w:ilvl="5">
-      <w:startOverride w:val="1"/>
-    </w:lvlOverride>
-    <w:lvlOverride w:ilvl="6">
-      <w:startOverride w:val="1"/>
-    </w:lvlOverride>
-  </w:num>
-  <w:num w:numId="11">
-    <w:abstractNumId w:val="0"/>
-    <w:lvlOverride w:ilvl="0">
-      <w:startOverride w:val="1"/>
-    </w:lvlOverride>
-    <w:lvlOverride w:ilvl="1">
-      <w:startOverride w:val="1"/>
-    </w:lvlOverride>
-    <w:lvlOverride w:ilvl="2">
-      <w:startOverride w:val="1"/>
-    </w:lvlOverride>
-    <w:lvlOverride w:ilvl="3">
-      <w:startOverride w:val="1"/>
-    </w:lvlOverride>
-    <w:lvlOverride w:ilvl="4">
-      <w:startOverride w:val="1"/>
-    </w:lvlOverride>
-    <w:lvlOverride w:ilvl="5">
-      <w:startOverride w:val="1"/>
-    </w:lvlOverride>
-    <w:lvlOverride w:ilvl="6">
-      <w:startOverride w:val="1"/>
-    </w:lvlOverride>
-  </w:num>
   <w:num w:numId="12">
-    <w:abstractNumId w:val="0"/>
+    <w:abstractNumId w:val="2"/>
     <w:lvlOverride w:ilvl="0">
       <w:startOverride w:val="1"/>
     </w:lvlOverride>
@@ -1109,55 +2040,13 @@
     </w:lvlOverride>
   </w:num>
   <w:num w:numId="13">
-    <w:abstractNumId w:val="0"/>
-    <w:lvlOverride w:ilvl="0">
-      <w:startOverride w:val="1"/>
-    </w:lvlOverride>
-    <w:lvlOverride w:ilvl="1">
-      <w:startOverride w:val="1"/>
-    </w:lvlOverride>
-    <w:lvlOverride w:ilvl="2">
-      <w:startOverride w:val="1"/>
-    </w:lvlOverride>
-    <w:lvlOverride w:ilvl="3">
-      <w:startOverride w:val="1"/>
-    </w:lvlOverride>
-    <w:lvlOverride w:ilvl="4">
-      <w:startOverride w:val="1"/>
-    </w:lvlOverride>
-    <w:lvlOverride w:ilvl="5">
-      <w:startOverride w:val="1"/>
-    </w:lvlOverride>
-    <w:lvlOverride w:ilvl="6">
-      <w:startOverride w:val="1"/>
-    </w:lvlOverride>
+    <w:abstractNumId w:val="1"/>
   </w:num>
   <w:num w:numId="14">
-    <w:abstractNumId w:val="0"/>
-    <w:lvlOverride w:ilvl="0">
-      <w:startOverride w:val="1"/>
-    </w:lvlOverride>
-    <w:lvlOverride w:ilvl="1">
-      <w:startOverride w:val="1"/>
-    </w:lvlOverride>
-    <w:lvlOverride w:ilvl="2">
-      <w:startOverride w:val="1"/>
-    </w:lvlOverride>
-    <w:lvlOverride w:ilvl="3">
-      <w:startOverride w:val="1"/>
-    </w:lvlOverride>
-    <w:lvlOverride w:ilvl="4">
-      <w:startOverride w:val="1"/>
-    </w:lvlOverride>
-    <w:lvlOverride w:ilvl="5">
-      <w:startOverride w:val="1"/>
-    </w:lvlOverride>
-    <w:lvlOverride w:ilvl="6">
-      <w:startOverride w:val="1"/>
-    </w:lvlOverride>
+    <w:abstractNumId w:val="1"/>
   </w:num>
   <w:num w:numId="15">
-    <w:abstractNumId w:val="0"/>
+    <w:abstractNumId w:val="2"/>
     <w:lvlOverride w:ilvl="0">
       <w:startOverride w:val="1"/>
     </w:lvlOverride>
@@ -1179,12 +2068,96 @@
     <w:lvlOverride w:ilvl="6">
       <w:startOverride w:val="1"/>
     </w:lvlOverride>
+  </w:num>
+  <w:num w:numId="16">
+    <w:abstractNumId w:val="2"/>
+    <w:lvlOverride w:ilvl="0">
+      <w:startOverride w:val="1"/>
+    </w:lvlOverride>
+    <w:lvlOverride w:ilvl="1">
+      <w:startOverride w:val="1"/>
+    </w:lvlOverride>
+    <w:lvlOverride w:ilvl="2">
+      <w:startOverride w:val="1"/>
+    </w:lvlOverride>
+    <w:lvlOverride w:ilvl="3">
+      <w:startOverride w:val="1"/>
+    </w:lvlOverride>
+    <w:lvlOverride w:ilvl="4">
+      <w:startOverride w:val="1"/>
+    </w:lvlOverride>
+    <w:lvlOverride w:ilvl="5">
+      <w:startOverride w:val="1"/>
+    </w:lvlOverride>
+    <w:lvlOverride w:ilvl="6">
+      <w:startOverride w:val="1"/>
+    </w:lvlOverride>
+  </w:num>
+  <w:num w:numId="17">
+    <w:abstractNumId w:val="2"/>
+    <w:lvlOverride w:ilvl="0">
+      <w:startOverride w:val="1"/>
+    </w:lvlOverride>
+    <w:lvlOverride w:ilvl="1">
+      <w:startOverride w:val="1"/>
+    </w:lvlOverride>
+    <w:lvlOverride w:ilvl="2">
+      <w:startOverride w:val="1"/>
+    </w:lvlOverride>
+    <w:lvlOverride w:ilvl="3">
+      <w:startOverride w:val="1"/>
+    </w:lvlOverride>
+    <w:lvlOverride w:ilvl="4">
+      <w:startOverride w:val="1"/>
+    </w:lvlOverride>
+    <w:lvlOverride w:ilvl="5">
+      <w:startOverride w:val="1"/>
+    </w:lvlOverride>
+    <w:lvlOverride w:ilvl="6">
+      <w:startOverride w:val="1"/>
+    </w:lvlOverride>
+  </w:num>
+  <w:num w:numId="18">
+    <w:abstractNumId w:val="1"/>
+  </w:num>
+  <w:num w:numId="19">
+    <w:abstractNumId w:val="2"/>
+    <w:lvlOverride w:ilvl="0">
+      <w:startOverride w:val="1"/>
+    </w:lvlOverride>
+    <w:lvlOverride w:ilvl="1">
+      <w:startOverride w:val="1"/>
+    </w:lvlOverride>
+    <w:lvlOverride w:ilvl="2">
+      <w:startOverride w:val="1"/>
+    </w:lvlOverride>
+    <w:lvlOverride w:ilvl="3">
+      <w:startOverride w:val="1"/>
+    </w:lvlOverride>
+    <w:lvlOverride w:ilvl="4">
+      <w:startOverride w:val="1"/>
+    </w:lvlOverride>
+    <w:lvlOverride w:ilvl="5">
+      <w:startOverride w:val="1"/>
+    </w:lvlOverride>
+    <w:lvlOverride w:ilvl="6">
+      <w:startOverride w:val="1"/>
+    </w:lvlOverride>
+  </w:num>
+  <w:num w:numId="20">
+    <w:abstractNumId w:val="1"/>
+  </w:num>
+  <w:num w:numId="21">
+    <w:abstractNumId w:val="1"/>
+  </w:num>
+  <w:num w:numId="22">
+    <w:abstractNumId w:val="3"/>
   </w:num>
 </w:numbering>
 </file>
 
 <file path=word/styles.xml><?xml version="1.0" encoding="utf-8"?>
-<w:styles xmlns:mc="http://schemas.openxmlformats.org/markup-compatibility/2006" xmlns:r="http://schemas.openxmlformats.org/officeDocument/2006/relationships" xmlns:w="http://schemas.openxmlformats.org/wordprocessingml/2006/main" xmlns:w14="http://schemas.microsoft.com/office/word/2010/wordml" xmlns:w15="http://schemas.microsoft.com/office/word/2012/wordml" mc:Ignorable="w14 w15">
+<w:styles xmlns:mc="http://schemas.openxmlformats.org/markup-compatibility/2006" xmlns:r="http://schemas.openxmlformats.org/officeDocument/2006/relationships" xmlns:w="http://schemas.openxmlformats.org/wordprocessingml/2006/main" xmlns:w14="http://schemas.microsoft.com/office/word/2010/wordml" xmlns:w15="http://schemas.microsoft.com/office/word/2012/wordml" xmlns:w16se="http://schemas.microsoft.com/office/word/2015/wordml/symex" mc:Ignorable="w14 w15 w16se">
   <w:docDefaults>
     <w:rPrDefault>
       <w:rPr>
@@ -1200,7 +2173,7 @@
       </w:pPr>
     </w:pPrDefault>
   </w:docDefaults>
-  <w:latentStyles w:defLockedState="0" w:defUIPriority="99" w:defSemiHidden="0" w:defUnhideWhenUsed="0" w:defQFormat="0" w:count="371">
+  <w:latentStyles w:defLockedState="0" w:defUIPriority="99" w:defSemiHidden="0" w:defUnhideWhenUsed="0" w:defQFormat="0" w:count="372">
     <w:lsdException w:name="Normal" w:uiPriority="0" w:qFormat="1"/>
     <w:lsdException w:name="heading 1" w:uiPriority="9" w:qFormat="1"/>
     <w:lsdException w:name="heading 2" w:semiHidden="1" w:uiPriority="0" w:unhideWhenUsed="1" w:qFormat="1"/>
@@ -1572,14 +2545,14 @@
     <w:lsdException w:name="List Table 5 Dark Accent 6" w:uiPriority="50"/>
     <w:lsdException w:name="List Table 6 Colorful Accent 6" w:uiPriority="51"/>
     <w:lsdException w:name="List Table 7 Colorful Accent 6" w:uiPriority="52"/>
+    <w:lsdException w:name="Mention" w:semiHidden="1" w:unhideWhenUsed="1"/>
   </w:latentStyles>
   <w:style w:type="paragraph" w:default="1" w:styleId="Normal">
     <w:name w:val="Normal"/>
     <w:qFormat/>
-    <w:rsid w:val="006026CA"/>
+    <w:rsid w:val="00AC4139"/>
     <w:pPr>
       <w:spacing w:after="120" w:line="260" w:lineRule="exact"/>
-      <w:ind w:left="720"/>
     </w:pPr>
     <w:rPr>
       <w:rFonts w:ascii="Segoe" w:eastAsia="Times New Roman" w:hAnsi="Segoe" w:cs="Times New Roman"/>
@@ -1599,7 +2572,6 @@
       <w:keepNext/>
       <w:keepLines/>
       <w:spacing w:after="0" w:line="400" w:lineRule="exact"/>
-      <w:ind w:left="0"/>
       <w:outlineLvl w:val="0"/>
     </w:pPr>
     <w:rPr>
@@ -1639,19 +2611,15 @@
     <w:uiPriority w:val="9"/>
     <w:unhideWhenUsed/>
     <w:qFormat/>
-    <w:rsid w:val="009D65F1"/>
+    <w:rsid w:val="00BF5FED"/>
     <w:pPr>
       <w:keepNext/>
       <w:keepLines/>
-      <w:numPr>
-        <w:numId w:val="2"/>
-      </w:numPr>
       <w:spacing w:before="180" w:after="60" w:line="300" w:lineRule="exact"/>
-      <w:ind w:left="1080"/>
       <w:outlineLvl w:val="3"/>
     </w:pPr>
     <w:rPr>
-      <w:rFonts w:ascii="Segoe Semibold" w:eastAsia="MS Mincho" w:hAnsi="Segoe Semibold"/>
+      <w:rFonts w:eastAsia="MS Mincho"/>
       <w:b/>
       <w:iCs/>
       <w:sz w:val="22"/>
@@ -1827,9 +2795,9 @@
     <w:basedOn w:val="DefaultParagraphFont"/>
     <w:link w:val="Heading4"/>
     <w:uiPriority w:val="9"/>
-    <w:rsid w:val="009D65F1"/>
-    <w:rPr>
-      <w:rFonts w:ascii="Segoe Semibold" w:eastAsia="MS Mincho" w:hAnsi="Segoe Semibold" w:cs="Times New Roman"/>
+    <w:rsid w:val="00BF5FED"/>
+    <w:rPr>
+      <w:rFonts w:ascii="Segoe" w:eastAsia="MS Mincho" w:hAnsi="Segoe" w:cs="Times New Roman"/>
       <w:b/>
       <w:iCs/>
       <w:lang w:eastAsia="ja-JP"/>
@@ -1955,18 +2923,19 @@
     <w:next w:val="Normal"/>
     <w:link w:val="CompactChar"/>
     <w:qFormat/>
-    <w:rsid w:val="00220A78"/>
+    <w:rsid w:val="00AC4139"/>
     <w:pPr>
-      <w:numPr>
-        <w:numId w:val="11"/>
-      </w:numPr>
+      <w:tabs>
+        <w:tab w:val="num" w:pos="0"/>
+      </w:tabs>
+      <w:ind w:left="475" w:hanging="475"/>
     </w:pPr>
   </w:style>
   <w:style w:type="character" w:customStyle="1" w:styleId="CompactChar">
     <w:name w:val="Compact Char"/>
     <w:basedOn w:val="DefaultParagraphFont"/>
     <w:link w:val="Compact"/>
-    <w:rsid w:val="00220A78"/>
+    <w:rsid w:val="00AC4139"/>
     <w:rPr>
       <w:rFonts w:ascii="Segoe" w:eastAsia="Times New Roman" w:hAnsi="Segoe" w:cs="Times New Roman"/>
       <w:sz w:val="19"/>
@@ -2594,6 +3563,184 @@
     </w:rPr>
   </w:style>
   <w:style w:type="character" w:customStyle="1" w:styleId="NormalTok5">
+    <w:name w:val="NormalTok"/>
+  </w:style>
+  <w:style w:type="paragraph" w:customStyle="1" w:styleId="SourceCode6">
+    <w:name w:val="Source Code"/>
+    <w:basedOn w:val="Normal"/>
+    <w:pPr>
+      <w:wordWrap w:val="0"/>
+    </w:pPr>
+  </w:style>
+  <w:style w:type="character" w:customStyle="1" w:styleId="KeywordTok6">
+    <w:name w:val="KeywordTok"/>
+    <w:rPr>
+      <w:b/>
+      <w:color w:val="007020"/>
+    </w:rPr>
+  </w:style>
+  <w:style w:type="character" w:customStyle="1" w:styleId="DataTypeTok6">
+    <w:name w:val="DataTypeTok"/>
+    <w:rPr>
+      <w:color w:val="902000"/>
+    </w:rPr>
+  </w:style>
+  <w:style w:type="character" w:customStyle="1" w:styleId="DecValTok6">
+    <w:name w:val="DecValTok"/>
+    <w:rPr>
+      <w:color w:val="40A070"/>
+    </w:rPr>
+  </w:style>
+  <w:style w:type="character" w:customStyle="1" w:styleId="BaseNTok6">
+    <w:name w:val="BaseNTok"/>
+    <w:rPr>
+      <w:color w:val="40A070"/>
+    </w:rPr>
+  </w:style>
+  <w:style w:type="character" w:customStyle="1" w:styleId="FloatTok6">
+    <w:name w:val="FloatTok"/>
+    <w:rPr>
+      <w:color w:val="40A070"/>
+    </w:rPr>
+  </w:style>
+  <w:style w:type="character" w:customStyle="1" w:styleId="CharTok6">
+    <w:name w:val="CharTok"/>
+    <w:rPr>
+      <w:color w:val="4070A0"/>
+    </w:rPr>
+  </w:style>
+  <w:style w:type="character" w:customStyle="1" w:styleId="StringTok6">
+    <w:name w:val="StringTok"/>
+    <w:rPr>
+      <w:color w:val="4070A0"/>
+    </w:rPr>
+  </w:style>
+  <w:style w:type="character" w:customStyle="1" w:styleId="CommentTok6">
+    <w:name w:val="CommentTok"/>
+    <w:rPr>
+      <w:i/>
+      <w:color w:val="60A0B0"/>
+    </w:rPr>
+  </w:style>
+  <w:style w:type="character" w:customStyle="1" w:styleId="OtherTok6">
+    <w:name w:val="OtherTok"/>
+    <w:rPr>
+      <w:color w:val="007020"/>
+    </w:rPr>
+  </w:style>
+  <w:style w:type="character" w:customStyle="1" w:styleId="AlertTok6">
+    <w:name w:val="AlertTok"/>
+    <w:rPr>
+      <w:b/>
+      <w:color w:val="FF0000"/>
+    </w:rPr>
+  </w:style>
+  <w:style w:type="character" w:customStyle="1" w:styleId="FunctionTok6">
+    <w:name w:val="FunctionTok"/>
+    <w:rPr>
+      <w:color w:val="06287E"/>
+    </w:rPr>
+  </w:style>
+  <w:style w:type="character" w:customStyle="1" w:styleId="RegionMarkerTok6">
+    <w:name w:val="RegionMarkerTok"/>
+  </w:style>
+  <w:style w:type="character" w:customStyle="1" w:styleId="ErrorTok6">
+    <w:name w:val="ErrorTok"/>
+    <w:rPr>
+      <w:b/>
+      <w:color w:val="FF0000"/>
+    </w:rPr>
+  </w:style>
+  <w:style w:type="character" w:customStyle="1" w:styleId="NormalTok6">
+    <w:name w:val="NormalTok"/>
+  </w:style>
+  <w:style w:type="paragraph" w:customStyle="1" w:styleId="SourceCode7">
+    <w:name w:val="Source Code"/>
+    <w:basedOn w:val="Normal"/>
+    <w:pPr>
+      <w:wordWrap w:val="0"/>
+    </w:pPr>
+  </w:style>
+  <w:style w:type="character" w:customStyle="1" w:styleId="KeywordTok7">
+    <w:name w:val="KeywordTok"/>
+    <w:rPr>
+      <w:b/>
+      <w:color w:val="007020"/>
+    </w:rPr>
+  </w:style>
+  <w:style w:type="character" w:customStyle="1" w:styleId="DataTypeTok7">
+    <w:name w:val="DataTypeTok"/>
+    <w:rPr>
+      <w:color w:val="902000"/>
+    </w:rPr>
+  </w:style>
+  <w:style w:type="character" w:customStyle="1" w:styleId="DecValTok7">
+    <w:name w:val="DecValTok"/>
+    <w:rPr>
+      <w:color w:val="40A070"/>
+    </w:rPr>
+  </w:style>
+  <w:style w:type="character" w:customStyle="1" w:styleId="BaseNTok7">
+    <w:name w:val="BaseNTok"/>
+    <w:rPr>
+      <w:color w:val="40A070"/>
+    </w:rPr>
+  </w:style>
+  <w:style w:type="character" w:customStyle="1" w:styleId="FloatTok7">
+    <w:name w:val="FloatTok"/>
+    <w:rPr>
+      <w:color w:val="40A070"/>
+    </w:rPr>
+  </w:style>
+  <w:style w:type="character" w:customStyle="1" w:styleId="CharTok7">
+    <w:name w:val="CharTok"/>
+    <w:rPr>
+      <w:color w:val="4070A0"/>
+    </w:rPr>
+  </w:style>
+  <w:style w:type="character" w:customStyle="1" w:styleId="StringTok7">
+    <w:name w:val="StringTok"/>
+    <w:rPr>
+      <w:color w:val="4070A0"/>
+    </w:rPr>
+  </w:style>
+  <w:style w:type="character" w:customStyle="1" w:styleId="CommentTok7">
+    <w:name w:val="CommentTok"/>
+    <w:rPr>
+      <w:i/>
+      <w:color w:val="60A0B0"/>
+    </w:rPr>
+  </w:style>
+  <w:style w:type="character" w:customStyle="1" w:styleId="OtherTok7">
+    <w:name w:val="OtherTok"/>
+    <w:rPr>
+      <w:color w:val="007020"/>
+    </w:rPr>
+  </w:style>
+  <w:style w:type="character" w:customStyle="1" w:styleId="AlertTok7">
+    <w:name w:val="AlertTok"/>
+    <w:rPr>
+      <w:b/>
+      <w:color w:val="FF0000"/>
+    </w:rPr>
+  </w:style>
+  <w:style w:type="character" w:customStyle="1" w:styleId="FunctionTok7">
+    <w:name w:val="FunctionTok"/>
+    <w:rPr>
+      <w:color w:val="06287E"/>
+    </w:rPr>
+  </w:style>
+  <w:style w:type="character" w:customStyle="1" w:styleId="RegionMarkerTok7">
+    <w:name w:val="RegionMarkerTok"/>
+  </w:style>
+  <w:style w:type="character" w:customStyle="1" w:styleId="ErrorTok7">
+    <w:name w:val="ErrorTok"/>
+    <w:rPr>
+      <w:b/>
+      <w:color w:val="FF0000"/>
+    </w:rPr>
+  </w:style>
+  <w:style w:type="character" w:customStyle="1" w:styleId="NormalTok7">
     <w:name w:val="NormalTok"/>
   </w:style>
 </w:styles>

</xml_diff>

<commit_message>
Finalized Node Build Script
</commit_message>
<xml_diff>
--- a/Build/template.docx
+++ b/Build/template.docx
@@ -32,10 +32,7 @@
     </w:p>
     <w:p>
       <w:r>
-        <w:t>Before you begin the process of migrating your application from an on premise server to Azure, you must create a development environment. You have elected to use Azure to host a Windows Server 2012 R2 Virtual Machine. In this Virtual Machine, you will inst</w:t>
-      </w:r>
-      <w:r>
-        <w:t>all project files, Visual Studio 2015 Community Edition, Azure SDK for .NET 2.8.2 and Azure PowerShell. Once complete, you will use this virtual machine for all remaining development tasks.</w:t>
+        <w:t>Before you begin the process of migrating your application from an on premise server to Azure, you must create a development environment. You have elected to use Azure to host a Windows Server 2012 R2 Virtual Machine. In this Virtual Machine, you will install project files, Visual Studio 2015 Community Edition, Azure SDK for .NET 2.8.2 and Azure PowerShell. Once complete, you will use this virtual machine for all remaining development tasks.</w:t>
       </w:r>
     </w:p>
     <w:p>
@@ -61,10 +58,7 @@
         </w:numPr>
       </w:pPr>
       <w:r>
-        <w:t>Creat</w:t>
-      </w:r>
-      <w:r>
-        <w:t>e an affinity group in your Azure subscription.</w:t>
+        <w:t>Create an affinity group in your Azure subscription.</w:t>
       </w:r>
     </w:p>
     <w:p>
@@ -142,10 +136,7 @@
     </w:p>
     <w:p>
       <w:r>
-        <w:t>For this</w:t>
-      </w:r>
-      <w:r>
-        <w:t xml:space="preserve"> lab, you will use the available host machine. Before you begin this lab, you must complete the following steps:</w:t>
+        <w:t>For this lab, you will use the available host machine. Before you begin this lab, you must complete the following steps:</w:t>
       </w:r>
     </w:p>
     <w:p>
@@ -157,10 +148,7 @@
         </w:numPr>
       </w:pPr>
       <w:r>
-        <w:t>Verify that you received the credentials from your training provider to sign in to the Azure portal. You will use these credentials and the Azu</w:t>
-      </w:r>
-      <w:r>
-        <w:t>re account throughout the labs in this course.</w:t>
+        <w:t>Verify that you received the credentials from your training provider to sign in to the Azure portal. You will use these credentials and the Azure account throughout the labs in this course.</w:t>
       </w:r>
     </w:p>
     <w:p>
@@ -183,10 +171,7 @@
     </w:p>
     <w:p>
       <w:r>
-        <w:t xml:space="preserve">You want to create a virtual network that you can use for your new virtual machine. As part of creating the virtual network, you will also create </w:t>
-      </w:r>
-      <w:r>
-        <w:t>a resource group.</w:t>
+        <w:t>You want to create a virtual network that you can use for your new virtual machine. As part of creating the virtual network, you will also create a resource group.</w:t>
       </w:r>
     </w:p>
     <w:p>
@@ -234,17 +219,11 @@
         </w:numPr>
       </w:pPr>
       <w:r>
-        <w:t>S</w:t>
-      </w:r>
-      <w:r>
-        <w:t>ign in to the Azure Portal (</w:t>
+        <w:t>Sign in to the Azure Portal (</w:t>
       </w:r>
       <w:hyperlink r:id="rId5">
         <w:r>
-          <w:t>http</w:t>
-        </w:r>
-        <w:r>
-          <w:t>s://portal.azure.com</w:t>
+          <w:t>https://portal.azure.com</w:t>
         </w:r>
       </w:hyperlink>
       <w:r>
@@ -289,10 +268,7 @@
         </w:numPr>
       </w:pPr>
       <w:r>
-        <w:t>V</w:t>
-      </w:r>
-      <w:r>
-        <w:t>iew the list of resource groups for your subscription.</w:t>
+        <w:t>View the list of resource groups for your subscription.</w:t>
       </w:r>
     </w:p>
     <w:p>
@@ -334,10 +310,7 @@
         </w:numPr>
       </w:pPr>
       <w:r>
-        <w:t>V</w:t>
-      </w:r>
-      <w:r>
-        <w:t>iew the list of virtual networks for your subscription.</w:t>
+        <w:t>View the list of virtual networks for your subscription.</w:t>
       </w:r>
     </w:p>
     <w:p>
@@ -427,10 +400,7 @@
         </w:numPr>
       </w:pPr>
       <w:r>
-        <w:t xml:space="preserve">Subnet </w:t>
-      </w:r>
-      <w:r>
-        <w:t xml:space="preserve">Name: </w:t>
+        <w:t xml:space="preserve">Subnet Name: </w:t>
       </w:r>
       <w:r>
         <w:rPr>
@@ -438,8 +408,6 @@
         </w:rPr>
         <w:t>Apps</w:t>
       </w:r>
-      <w:bookmarkStart w:id="8" w:name="_GoBack"/>
-      <w:bookmarkEnd w:id="8"/>
     </w:p>
     <w:p>
       <w:pPr>
@@ -476,12 +444,12 @@
       <w:pPr>
         <w:pStyle w:val="Heading2"/>
       </w:pPr>
-      <w:bookmarkStart w:id="9" w:name="exercise-2-creating-a-development-virtua"/>
+      <w:bookmarkStart w:id="8" w:name="exercise-2-creating-a-development-virtua"/>
       <w:r>
         <w:t>Exercise 2: Creating a Development Virtual Machine</w:t>
       </w:r>
     </w:p>
-    <w:bookmarkEnd w:id="9"/>
+    <w:bookmarkEnd w:id="8"/>
     <w:p>
       <w:pPr>
         <w:pStyle w:val="Heading3"/>
@@ -492,10 +460,7 @@
     </w:p>
     <w:p>
       <w:r>
-        <w:t xml:space="preserve">You need a new storage account that you will </w:t>
-      </w:r>
-      <w:r>
-        <w:t>use while creating your virtual machine. This storage account will contain the VHDs for the virtual machine that you will create.</w:t>
+        <w:t>You need a new storage account that you will use while creating your virtual machine. This storage account will contain the VHDs for the virtual machine that you will create.</w:t>
       </w:r>
     </w:p>
     <w:p>
@@ -529,12 +494,12 @@
       <w:pPr>
         <w:pStyle w:val="Heading4"/>
       </w:pPr>
-      <w:bookmarkStart w:id="10" w:name="task-1-create-a-storage-account"/>
+      <w:bookmarkStart w:id="9" w:name="task-1-create-a-storage-account"/>
       <w:r>
         <w:t>Task 1: Create a storage account</w:t>
       </w:r>
     </w:p>
-    <w:bookmarkEnd w:id="10"/>
+    <w:bookmarkEnd w:id="9"/>
     <w:p>
       <w:pPr>
         <w:numPr>
@@ -543,10 +508,7 @@
         </w:numPr>
       </w:pPr>
       <w:r>
-        <w:t>V</w:t>
-      </w:r>
-      <w:r>
-        <w:t>iew the list of Storage instances for your subscription.</w:t>
+        <w:t>View the list of Storage instances for your subscription.</w:t>
       </w:r>
     </w:p>
     <w:p>
@@ -619,10 +581,7 @@
         </w:numPr>
       </w:pPr>
       <w:r>
-        <w:t>Performanc</w:t>
-      </w:r>
-      <w:r>
-        <w:t xml:space="preserve">e: </w:t>
+        <w:t xml:space="preserve">Performance: </w:t>
       </w:r>
       <w:r>
         <w:rPr>
@@ -686,12 +645,12 @@
       <w:pPr>
         <w:pStyle w:val="Heading4"/>
       </w:pPr>
-      <w:bookmarkStart w:id="11" w:name="task-2-create-a-virtual-machine"/>
+      <w:bookmarkStart w:id="10" w:name="task-2-create-a-virtual-machine"/>
       <w:r>
         <w:t>Task 2: Create a virtual machine</w:t>
       </w:r>
     </w:p>
-    <w:bookmarkEnd w:id="11"/>
+    <w:bookmarkEnd w:id="10"/>
     <w:p>
       <w:pPr>
         <w:numPr>
@@ -700,10 +659,7 @@
         </w:numPr>
       </w:pPr>
       <w:r>
-        <w:t>V</w:t>
-      </w:r>
-      <w:r>
-        <w:t>iew the list of virtual machines for your subscription.</w:t>
+        <w:t>View the list of virtual machines for your subscription.</w:t>
       </w:r>
     </w:p>
     <w:p>
@@ -786,13 +742,7 @@
         <w:rPr>
           <w:b/>
         </w:rPr>
-        <w:t>Stude</w:t>
-      </w:r>
-      <w:r>
-        <w:rPr>
-          <w:b/>
-        </w:rPr>
-        <w:t>nt</w:t>
+        <w:t>Student</w:t>
       </w:r>
     </w:p>
     <w:p>
@@ -922,10 +872,7 @@
         </w:numPr>
       </w:pPr>
       <w:r>
-        <w:t>Add a second disk to the virtual machine by using the fol</w:t>
-      </w:r>
-      <w:r>
-        <w:t>lowing settings:</w:t>
+        <w:t>Add a second disk to the virtual machine by using the following settings:</w:t>
       </w:r>
     </w:p>
     <w:p>
@@ -1035,17 +982,14 @@
         <w:t>Results:</w:t>
       </w:r>
       <w:r>
-        <w:t xml:space="preserve"> After completing this exercise, y</w:t>
-      </w:r>
-      <w:r>
-        <w:t>ou will have a new virtual machine stored in a new storage account.</w:t>
+        <w:t xml:space="preserve"> After completing this exercise, you will have a new virtual machine stored in a new storage account.</w:t>
       </w:r>
     </w:p>
     <w:p>
       <w:pPr>
         <w:pStyle w:val="Heading2"/>
       </w:pPr>
-      <w:bookmarkStart w:id="12" w:name="exercise-3-configuring-the-virtual-machi"/>
+      <w:bookmarkStart w:id="11" w:name="exercise-3-configuring-the-virtual-machi"/>
       <w:r>
         <w:t>Exercise 3: Configuring the Virtual Machine for Development</w:t>
       </w:r>
@@ -1054,13 +998,13 @@
       <w:pPr>
         <w:pStyle w:val="Heading3"/>
       </w:pPr>
-      <w:bookmarkStart w:id="13" w:name="scenario"/>
-      <w:bookmarkEnd w:id="12"/>
+      <w:bookmarkStart w:id="12" w:name="scenario"/>
+      <w:bookmarkEnd w:id="11"/>
       <w:r>
         <w:t>Scenario</w:t>
       </w:r>
     </w:p>
-    <w:bookmarkEnd w:id="13"/>
+    <w:bookmarkEnd w:id="12"/>
     <w:p>
       <w:r>
         <w:t>Now that you have a new virtual machine, you need to configure Internet Explorer's Enhanced Security Configuration option. You also need to ensure that your working files are on the machine and ready.</w:t>
@@ -1079,10 +1023,7 @@
         </w:numPr>
       </w:pPr>
       <w:r>
-        <w:t>Disabl</w:t>
-      </w:r>
-      <w:r>
-        <w:t>e Internet Explorer Enhanced Security Configuration</w:t>
+        <w:t>Disable Internet Explorer Enhanced Security Configuration</w:t>
       </w:r>
     </w:p>
     <w:p>
@@ -1100,12 +1041,12 @@
       <w:pPr>
         <w:pStyle w:val="Heading4"/>
       </w:pPr>
-      <w:bookmarkStart w:id="14" w:name="task-1-disable-ie-enhanced-security-conf"/>
+      <w:bookmarkStart w:id="13" w:name="task-1-disable-ie-enhanced-security-conf"/>
       <w:r>
         <w:t>Task 1: Disable IE Enhanced Security Configuration</w:t>
       </w:r>
     </w:p>
-    <w:bookmarkEnd w:id="14"/>
+    <w:bookmarkEnd w:id="13"/>
     <w:p>
       <w:pPr>
         <w:numPr>
@@ -1114,10 +1055,7 @@
         </w:numPr>
       </w:pPr>
       <w:r>
-        <w:t>I</w:t>
-      </w:r>
-      <w:r>
-        <w:t xml:space="preserve">f Server Manager is not already open, open </w:t>
+        <w:t xml:space="preserve">If Server Manager is not already open, open </w:t>
       </w:r>
       <w:r>
         <w:rPr>
@@ -1147,10 +1085,7 @@
         <w:t>Local Server</w:t>
       </w:r>
       <w:r>
-        <w:t xml:space="preserve"> conf</w:t>
-      </w:r>
-      <w:r>
-        <w:t xml:space="preserve">iguration screen, disable </w:t>
+        <w:t xml:space="preserve"> configuration screen, disable </w:t>
       </w:r>
       <w:r>
         <w:rPr>
@@ -1184,12 +1119,12 @@
       <w:pPr>
         <w:pStyle w:val="Heading4"/>
       </w:pPr>
-      <w:bookmarkStart w:id="15" w:name="task-2-create-an-allfiles-drive"/>
+      <w:bookmarkStart w:id="14" w:name="task-2-create-an-allfiles-drive"/>
       <w:r>
         <w:t>Task 2: Create an AllFiles Drive</w:t>
       </w:r>
     </w:p>
-    <w:bookmarkEnd w:id="15"/>
+    <w:bookmarkEnd w:id="14"/>
     <w:p>
       <w:pPr>
         <w:numPr>
@@ -1198,10 +1133,7 @@
         </w:numPr>
       </w:pPr>
       <w:r>
-        <w:t>I</w:t>
-      </w:r>
-      <w:r>
-        <w:t>nitialize the new disk by using the Windows Disk Manager.</w:t>
+        <w:t>Initialize the new disk by using the Windows Disk Manager.</w:t>
       </w:r>
     </w:p>
     <w:p>
@@ -1212,10 +1144,7 @@
         </w:numPr>
       </w:pPr>
       <w:r>
-        <w:t>Format the new empty drive partition by using the fol</w:t>
-      </w:r>
-      <w:r>
-        <w:t>lowing settings:</w:t>
+        <w:t>Format the new empty drive partition by using the following settings:</w:t>
       </w:r>
     </w:p>
     <w:p>
@@ -1273,12 +1202,12 @@
       <w:pPr>
         <w:pStyle w:val="Heading4"/>
       </w:pPr>
-      <w:bookmarkStart w:id="16" w:name="task-3-download-the-allfiles-content"/>
+      <w:bookmarkStart w:id="15" w:name="task-3-download-the-allfiles-content"/>
       <w:r>
         <w:t>Task 3: Download the AllFiles Content</w:t>
       </w:r>
     </w:p>
-    <w:bookmarkEnd w:id="16"/>
+    <w:bookmarkEnd w:id="15"/>
     <w:p>
       <w:pPr>
         <w:numPr>
@@ -1287,10 +1216,7 @@
         </w:numPr>
       </w:pPr>
       <w:r>
-        <w:t>D</w:t>
-      </w:r>
-      <w:r>
-        <w:t xml:space="preserve">ownload the </w:t>
+        <w:t xml:space="preserve">Download the </w:t>
       </w:r>
       <w:r>
         <w:rPr>
@@ -1326,12 +1252,45 @@
       <w:pPr>
         <w:numPr>
           <w:ilvl w:val="0"/>
-          <w:numId w:val="19"/>
-        </w:numPr>
-      </w:pPr>
-      <w:r>
-        <w:t>Unblock the AllFiles compressed folder.</w:t>
-      </w:r>
+          <w:numId w:val="24"/>
+        </w:numPr>
+      </w:pPr>
+      <w:r>
+        <w:t xml:space="preserve">Unblock the </w:t>
+      </w:r>
+      <w:proofErr w:type="spellStart"/>
+      <w:r>
+        <w:t>AllFiles</w:t>
+      </w:r>
+      <w:proofErr w:type="spellEnd"/>
+      <w:r>
+        <w:t xml:space="preserve"> compressed folder.</w:t>
+      </w:r>
+      <w:r>
+        <w:t xml:space="preserve"> </w:t>
+      </w:r>
+    </w:p>
+    <w:p>
+      <w:pPr>
+        <w:pStyle w:val="SourceCode"/>
+      </w:pPr>
+      <w:r>
+        <w:t># Account Details</w:t>
+      </w:r>
+      <w:r>
+        <w:br/>
+        <w:t>## Corporate Account</w:t>
+      </w:r>
+      <w:r>
+        <w:br/>
+        <w:t>Corporate Account ``345`` managed by the **IT** department.</w:t>
+      </w:r>
+      <w:r>
+        <w:br/>
+        <w:t>&gt; &amp;copy;2016</w:t>
+      </w:r>
+      <w:bookmarkStart w:id="16" w:name="_GoBack"/>
+      <w:bookmarkEnd w:id="16"/>
     </w:p>
     <w:p>
       <w:pPr>
@@ -1341,10 +1300,7 @@
         </w:numPr>
       </w:pPr>
       <w:r>
-        <w:t>Extract the content of the AllFiles compressed folder to the driv</w:t>
-      </w:r>
-      <w:r>
-        <w:t>e F.</w:t>
+        <w:t>Extract the content of the AllFiles compressed folder to the drive F.</w:t>
       </w:r>
     </w:p>
     <w:p>
@@ -1390,10 +1346,7 @@
     </w:p>
     <w:p>
       <w:r>
-        <w:t>©201</w:t>
-      </w:r>
-      <w:r>
-        <w:t xml:space="preserve">6 Microsoft Corporation. All rights reserved. The text in this document is available under the </w:t>
+        <w:t xml:space="preserve">©2016 Microsoft Corporation. All rights reserved. The text in this document is available under the </w:t>
       </w:r>
       <w:hyperlink r:id="rId7">
         <w:r>
@@ -1401,10 +1354,7 @@
         </w:r>
       </w:hyperlink>
       <w:r>
-        <w:t xml:space="preserve">, additional terms may apply. All other content </w:t>
-      </w:r>
-      <w:r>
-        <w:t xml:space="preserve">contained in this document (including, without limitation, trademarks, logos, images, etc.) are </w:t>
+        <w:t xml:space="preserve">, additional terms may apply. All other content contained in this document (including, without limitation, trademarks, logos, images, etc.) are </w:t>
       </w:r>
       <w:r>
         <w:rPr>
@@ -1413,17 +1363,11 @@
         <w:t>not</w:t>
       </w:r>
       <w:r>
-        <w:t xml:space="preserve"> included within the Creative Commons license grant. This document does not provide you with any legal rights to any intellectual property in any Microsoft p</w:t>
-      </w:r>
-      <w:r>
-        <w:t>roduct. You may copy and use this document for your internal, reference purposes.</w:t>
+        <w:t xml:space="preserve"> included within the Creative Commons license grant. This document does not provide you with any legal rights to any intellectual property in any Microsoft product. You may copy and use this document for your internal, reference purposes.</w:t>
       </w:r>
       <w:r>
         <w:br/>
-        <w:t>This document is provided "as-is." Information and views expressed in this document, including URL and other Internet Web site references, may change without notice. You bear</w:t>
-      </w:r>
-      <w:r>
-        <w:t xml:space="preserve"> the risk of using it. Some examples are for illustration only and are fictitious. No real association is intended or inferred. Microsoft makes no warranties, express or implied, with respect to the information provided here.</w:t>
+        <w:t>This document is provided "as-is." Information and views expressed in this document, including URL and other Internet Web site references, may change without notice. You bear the risk of using it. Some examples are for illustration only and are fictitious. No real association is intended or inferred. Microsoft makes no warranties, express or implied, with respect to the information provided here.</w:t>
       </w:r>
     </w:p>
     <w:sectPr>
@@ -1532,6 +1476,210 @@
     </w:lvl>
   </w:abstractNum>
   <w:abstractNum w:abstractNumId="1" w15:restartNumberingAfterBreak="0">
+    <w:nsid w:val="B6279401"/>
+    <w:multiLevelType w:val="multilevel"/>
+    <w:tmpl w:val="2D26639C"/>
+    <w:lvl w:ilvl="0">
+      <w:start w:val="1"/>
+      <w:numFmt w:val="decimal"/>
+      <w:lvlText w:val="%1."/>
+      <w:lvlJc w:val="left"/>
+      <w:pPr>
+        <w:tabs>
+          <w:tab w:val="num" w:pos="0"/>
+        </w:tabs>
+        <w:ind w:left="480" w:hanging="480"/>
+      </w:pPr>
+    </w:lvl>
+    <w:lvl w:ilvl="1">
+      <w:start w:val="1"/>
+      <w:numFmt w:val="decimal"/>
+      <w:lvlText w:val="%2."/>
+      <w:lvlJc w:val="left"/>
+      <w:pPr>
+        <w:tabs>
+          <w:tab w:val="num" w:pos="720"/>
+        </w:tabs>
+        <w:ind w:left="1200" w:hanging="480"/>
+      </w:pPr>
+    </w:lvl>
+    <w:lvl w:ilvl="2">
+      <w:start w:val="1"/>
+      <w:numFmt w:val="lowerLetter"/>
+      <w:lvlText w:val="%3."/>
+      <w:lvlJc w:val="left"/>
+      <w:pPr>
+        <w:tabs>
+          <w:tab w:val="num" w:pos="1440"/>
+        </w:tabs>
+        <w:ind w:left="1920" w:hanging="480"/>
+      </w:pPr>
+    </w:lvl>
+    <w:lvl w:ilvl="3">
+      <w:start w:val="1"/>
+      <w:numFmt w:val="lowerRoman"/>
+      <w:lvlText w:val="%4."/>
+      <w:lvlJc w:val="left"/>
+      <w:pPr>
+        <w:tabs>
+          <w:tab w:val="num" w:pos="2160"/>
+        </w:tabs>
+        <w:ind w:left="2640" w:hanging="480"/>
+      </w:pPr>
+    </w:lvl>
+    <w:lvl w:ilvl="4">
+      <w:start w:val="1"/>
+      <w:numFmt w:val="decimal"/>
+      <w:lvlText w:val="%5."/>
+      <w:lvlJc w:val="left"/>
+      <w:pPr>
+        <w:tabs>
+          <w:tab w:val="num" w:pos="2880"/>
+        </w:tabs>
+        <w:ind w:left="3360" w:hanging="480"/>
+      </w:pPr>
+    </w:lvl>
+    <w:lvl w:ilvl="5">
+      <w:start w:val="1"/>
+      <w:numFmt w:val="lowerLetter"/>
+      <w:lvlText w:val="%6."/>
+      <w:lvlJc w:val="left"/>
+      <w:pPr>
+        <w:tabs>
+          <w:tab w:val="num" w:pos="3600"/>
+        </w:tabs>
+        <w:ind w:left="4080" w:hanging="480"/>
+      </w:pPr>
+    </w:lvl>
+    <w:lvl w:ilvl="6">
+      <w:start w:val="1"/>
+      <w:numFmt w:val="lowerRoman"/>
+      <w:lvlText w:val="%7."/>
+      <w:lvlJc w:val="left"/>
+      <w:pPr>
+        <w:tabs>
+          <w:tab w:val="num" w:pos="4320"/>
+        </w:tabs>
+        <w:ind w:left="4800" w:hanging="480"/>
+      </w:pPr>
+    </w:lvl>
+    <w:lvl w:ilvl="7">
+      <w:numFmt w:val="decimal"/>
+      <w:lvlText w:val=""/>
+      <w:lvlJc w:val="left"/>
+      <w:pPr>
+        <w:ind w:left="0" w:firstLine="0"/>
+      </w:pPr>
+    </w:lvl>
+    <w:lvl w:ilvl="8">
+      <w:numFmt w:val="decimal"/>
+      <w:lvlText w:val=""/>
+      <w:lvlJc w:val="left"/>
+      <w:pPr>
+        <w:ind w:left="0" w:firstLine="0"/>
+      </w:pPr>
+    </w:lvl>
+  </w:abstractNum>
+  <w:abstractNum w:abstractNumId="2" w15:restartNumberingAfterBreak="0">
+    <w:nsid w:val="BFD8B7B5"/>
+    <w:multiLevelType w:val="multilevel"/>
+    <w:tmpl w:val="66926A6E"/>
+    <w:lvl w:ilvl="0">
+      <w:numFmt w:val="bullet"/>
+      <w:pStyle w:val="SourceCode"/>
+      <w:lvlText w:val=" "/>
+      <w:lvlJc w:val="left"/>
+      <w:pPr>
+        <w:tabs>
+          <w:tab w:val="num" w:pos="0"/>
+        </w:tabs>
+        <w:ind w:left="480" w:hanging="480"/>
+      </w:pPr>
+    </w:lvl>
+    <w:lvl w:ilvl="1">
+      <w:numFmt w:val="bullet"/>
+      <w:lvlText w:val=" "/>
+      <w:lvlJc w:val="left"/>
+      <w:pPr>
+        <w:tabs>
+          <w:tab w:val="num" w:pos="720"/>
+        </w:tabs>
+        <w:ind w:left="1200" w:hanging="480"/>
+      </w:pPr>
+    </w:lvl>
+    <w:lvl w:ilvl="2">
+      <w:numFmt w:val="bullet"/>
+      <w:lvlText w:val=" "/>
+      <w:lvlJc w:val="left"/>
+      <w:pPr>
+        <w:tabs>
+          <w:tab w:val="num" w:pos="1440"/>
+        </w:tabs>
+        <w:ind w:left="1920" w:hanging="480"/>
+      </w:pPr>
+    </w:lvl>
+    <w:lvl w:ilvl="3">
+      <w:numFmt w:val="bullet"/>
+      <w:lvlText w:val=" "/>
+      <w:lvlJc w:val="left"/>
+      <w:pPr>
+        <w:tabs>
+          <w:tab w:val="num" w:pos="2160"/>
+        </w:tabs>
+        <w:ind w:left="2640" w:hanging="480"/>
+      </w:pPr>
+    </w:lvl>
+    <w:lvl w:ilvl="4">
+      <w:numFmt w:val="bullet"/>
+      <w:lvlText w:val=" "/>
+      <w:lvlJc w:val="left"/>
+      <w:pPr>
+        <w:tabs>
+          <w:tab w:val="num" w:pos="2880"/>
+        </w:tabs>
+        <w:ind w:left="3360" w:hanging="480"/>
+      </w:pPr>
+    </w:lvl>
+    <w:lvl w:ilvl="5">
+      <w:numFmt w:val="bullet"/>
+      <w:lvlText w:val=" "/>
+      <w:lvlJc w:val="left"/>
+      <w:pPr>
+        <w:tabs>
+          <w:tab w:val="num" w:pos="3600"/>
+        </w:tabs>
+        <w:ind w:left="4080" w:hanging="480"/>
+      </w:pPr>
+    </w:lvl>
+    <w:lvl w:ilvl="6">
+      <w:numFmt w:val="bullet"/>
+      <w:lvlText w:val=" "/>
+      <w:lvlJc w:val="left"/>
+      <w:pPr>
+        <w:tabs>
+          <w:tab w:val="num" w:pos="4320"/>
+        </w:tabs>
+        <w:ind w:left="4800" w:hanging="480"/>
+      </w:pPr>
+    </w:lvl>
+    <w:lvl w:ilvl="7">
+      <w:numFmt w:val="decimal"/>
+      <w:lvlText w:val=""/>
+      <w:lvlJc w:val="left"/>
+      <w:pPr>
+        <w:ind w:left="0" w:firstLine="0"/>
+      </w:pPr>
+    </w:lvl>
+    <w:lvl w:ilvl="8">
+      <w:numFmt w:val="decimal"/>
+      <w:lvlText w:val=""/>
+      <w:lvlJc w:val="left"/>
+      <w:pPr>
+        <w:ind w:left="0" w:firstLine="0"/>
+      </w:pPr>
+    </w:lvl>
+  </w:abstractNum>
+  <w:abstractNum w:abstractNumId="3" w15:restartNumberingAfterBreak="0">
     <w:nsid w:val="D580827D"/>
     <w:multiLevelType w:val="multilevel"/>
     <w:tmpl w:val="8320F1E8"/>
@@ -1623,7 +1771,7 @@
       <w:lvlJc w:val="left"/>
     </w:lvl>
   </w:abstractNum>
-  <w:abstractNum w:abstractNumId="2" w15:restartNumberingAfterBreak="0">
+  <w:abstractNum w:abstractNumId="4" w15:restartNumberingAfterBreak="0">
     <w:nsid w:val="F2CBB37F"/>
     <w:multiLevelType w:val="multilevel"/>
     <w:tmpl w:val="D03E52C6"/>
@@ -1722,7 +1870,7 @@
       <w:lvlJc w:val="left"/>
     </w:lvl>
   </w:abstractNum>
-  <w:abstractNum w:abstractNumId="3" w15:restartNumberingAfterBreak="0">
+  <w:abstractNum w:abstractNumId="5" w15:restartNumberingAfterBreak="0">
     <w:nsid w:val="7281034B"/>
     <w:multiLevelType w:val="multilevel"/>
     <w:tmpl w:val="00868E66"/>
@@ -1839,10 +1987,10 @@
     <w:abstractNumId w:val="0"/>
   </w:num>
   <w:num w:numId="2">
-    <w:abstractNumId w:val="1"/>
+    <w:abstractNumId w:val="3"/>
   </w:num>
   <w:num w:numId="3">
-    <w:abstractNumId w:val="2"/>
+    <w:abstractNumId w:val="4"/>
     <w:lvlOverride w:ilvl="0">
       <w:startOverride w:val="1"/>
     </w:lvlOverride>
@@ -1866,7 +2014,7 @@
     </w:lvlOverride>
   </w:num>
   <w:num w:numId="4">
-    <w:abstractNumId w:val="2"/>
+    <w:abstractNumId w:val="4"/>
     <w:lvlOverride w:ilvl="0">
       <w:startOverride w:val="1"/>
     </w:lvlOverride>
@@ -1890,7 +2038,7 @@
     </w:lvlOverride>
   </w:num>
   <w:num w:numId="5">
-    <w:abstractNumId w:val="2"/>
+    <w:abstractNumId w:val="4"/>
     <w:lvlOverride w:ilvl="0">
       <w:startOverride w:val="1"/>
     </w:lvlOverride>
@@ -1914,7 +2062,7 @@
     </w:lvlOverride>
   </w:num>
   <w:num w:numId="6">
-    <w:abstractNumId w:val="2"/>
+    <w:abstractNumId w:val="4"/>
     <w:lvlOverride w:ilvl="0">
       <w:startOverride w:val="1"/>
     </w:lvlOverride>
@@ -1938,7 +2086,7 @@
     </w:lvlOverride>
   </w:num>
   <w:num w:numId="7">
-    <w:abstractNumId w:val="2"/>
+    <w:abstractNumId w:val="4"/>
     <w:lvlOverride w:ilvl="0">
       <w:startOverride w:val="1"/>
     </w:lvlOverride>
@@ -1962,10 +2110,10 @@
     </w:lvlOverride>
   </w:num>
   <w:num w:numId="8">
-    <w:abstractNumId w:val="1"/>
+    <w:abstractNumId w:val="3"/>
   </w:num>
   <w:num w:numId="9">
-    <w:abstractNumId w:val="2"/>
+    <w:abstractNumId w:val="4"/>
     <w:lvlOverride w:ilvl="0">
       <w:startOverride w:val="1"/>
     </w:lvlOverride>
@@ -1989,7 +2137,7 @@
     </w:lvlOverride>
   </w:num>
   <w:num w:numId="10">
-    <w:abstractNumId w:val="2"/>
+    <w:abstractNumId w:val="4"/>
     <w:lvlOverride w:ilvl="0">
       <w:startOverride w:val="1"/>
     </w:lvlOverride>
@@ -2013,10 +2161,10 @@
     </w:lvlOverride>
   </w:num>
   <w:num w:numId="11">
-    <w:abstractNumId w:val="1"/>
+    <w:abstractNumId w:val="3"/>
   </w:num>
   <w:num w:numId="12">
-    <w:abstractNumId w:val="2"/>
+    <w:abstractNumId w:val="4"/>
     <w:lvlOverride w:ilvl="0">
       <w:startOverride w:val="1"/>
     </w:lvlOverride>
@@ -2040,13 +2188,13 @@
     </w:lvlOverride>
   </w:num>
   <w:num w:numId="13">
-    <w:abstractNumId w:val="1"/>
+    <w:abstractNumId w:val="3"/>
   </w:num>
   <w:num w:numId="14">
-    <w:abstractNumId w:val="1"/>
+    <w:abstractNumId w:val="3"/>
   </w:num>
   <w:num w:numId="15">
-    <w:abstractNumId w:val="2"/>
+    <w:abstractNumId w:val="4"/>
     <w:lvlOverride w:ilvl="0">
       <w:startOverride w:val="1"/>
     </w:lvlOverride>
@@ -2070,7 +2218,7 @@
     </w:lvlOverride>
   </w:num>
   <w:num w:numId="16">
-    <w:abstractNumId w:val="2"/>
+    <w:abstractNumId w:val="4"/>
     <w:lvlOverride w:ilvl="0">
       <w:startOverride w:val="1"/>
     </w:lvlOverride>
@@ -2094,7 +2242,7 @@
     </w:lvlOverride>
   </w:num>
   <w:num w:numId="17">
-    <w:abstractNumId w:val="2"/>
+    <w:abstractNumId w:val="4"/>
     <w:lvlOverride w:ilvl="0">
       <w:startOverride w:val="1"/>
     </w:lvlOverride>
@@ -2118,10 +2266,10 @@
     </w:lvlOverride>
   </w:num>
   <w:num w:numId="18">
-    <w:abstractNumId w:val="1"/>
+    <w:abstractNumId w:val="3"/>
   </w:num>
   <w:num w:numId="19">
-    <w:abstractNumId w:val="2"/>
+    <w:abstractNumId w:val="4"/>
     <w:lvlOverride w:ilvl="0">
       <w:startOverride w:val="1"/>
     </w:lvlOverride>
@@ -2145,13 +2293,42 @@
     </w:lvlOverride>
   </w:num>
   <w:num w:numId="20">
-    <w:abstractNumId w:val="1"/>
+    <w:abstractNumId w:val="3"/>
   </w:num>
   <w:num w:numId="21">
-    <w:abstractNumId w:val="1"/>
+    <w:abstractNumId w:val="3"/>
   </w:num>
   <w:num w:numId="22">
-    <w:abstractNumId w:val="3"/>
+    <w:abstractNumId w:val="5"/>
+  </w:num>
+  <w:num w:numId="23">
+    <w:abstractNumId w:val="2"/>
+  </w:num>
+  <w:num w:numId="24">
+    <w:abstractNumId w:val="1"/>
+    <w:lvlOverride w:ilvl="0">
+      <w:startOverride w:val="1"/>
+    </w:lvlOverride>
+    <w:lvlOverride w:ilvl="1">
+      <w:startOverride w:val="1"/>
+    </w:lvlOverride>
+    <w:lvlOverride w:ilvl="2">
+      <w:startOverride w:val="1"/>
+    </w:lvlOverride>
+    <w:lvlOverride w:ilvl="3">
+      <w:startOverride w:val="1"/>
+    </w:lvlOverride>
+    <w:lvlOverride w:ilvl="4">
+      <w:startOverride w:val="1"/>
+    </w:lvlOverride>
+    <w:lvlOverride w:ilvl="5">
+      <w:startOverride w:val="1"/>
+    </w:lvlOverride>
+    <w:lvlOverride w:ilvl="6">
+      <w:startOverride w:val="1"/>
+    </w:lvlOverride>
+    <w:lvlOverride w:ilvl="7"/>
+    <w:lvlOverride w:ilvl="8"/>
   </w:num>
 </w:numbering>
 </file>
@@ -2942,95 +3119,6 @@
       <w:szCs w:val="24"/>
     </w:rPr>
   </w:style>
-  <w:style w:type="paragraph" w:customStyle="1" w:styleId="SourceCode">
-    <w:name w:val="Source Code"/>
-    <w:basedOn w:val="Normal"/>
-    <w:pPr>
-      <w:wordWrap w:val="0"/>
-    </w:pPr>
-  </w:style>
-  <w:style w:type="character" w:customStyle="1" w:styleId="KeywordTok">
-    <w:name w:val="KeywordTok"/>
-    <w:rPr>
-      <w:b/>
-      <w:color w:val="007020"/>
-    </w:rPr>
-  </w:style>
-  <w:style w:type="character" w:customStyle="1" w:styleId="DataTypeTok">
-    <w:name w:val="DataTypeTok"/>
-    <w:rPr>
-      <w:color w:val="902000"/>
-    </w:rPr>
-  </w:style>
-  <w:style w:type="character" w:customStyle="1" w:styleId="DecValTok">
-    <w:name w:val="DecValTok"/>
-    <w:rPr>
-      <w:color w:val="40A070"/>
-    </w:rPr>
-  </w:style>
-  <w:style w:type="character" w:customStyle="1" w:styleId="BaseNTok">
-    <w:name w:val="BaseNTok"/>
-    <w:rPr>
-      <w:color w:val="40A070"/>
-    </w:rPr>
-  </w:style>
-  <w:style w:type="character" w:customStyle="1" w:styleId="FloatTok">
-    <w:name w:val="FloatTok"/>
-    <w:rPr>
-      <w:color w:val="40A070"/>
-    </w:rPr>
-  </w:style>
-  <w:style w:type="character" w:customStyle="1" w:styleId="CharTok">
-    <w:name w:val="CharTok"/>
-    <w:rPr>
-      <w:color w:val="4070A0"/>
-    </w:rPr>
-  </w:style>
-  <w:style w:type="character" w:customStyle="1" w:styleId="StringTok">
-    <w:name w:val="StringTok"/>
-    <w:rPr>
-      <w:color w:val="4070A0"/>
-    </w:rPr>
-  </w:style>
-  <w:style w:type="character" w:customStyle="1" w:styleId="CommentTok">
-    <w:name w:val="CommentTok"/>
-    <w:rPr>
-      <w:i/>
-      <w:color w:val="60A0B0"/>
-    </w:rPr>
-  </w:style>
-  <w:style w:type="character" w:customStyle="1" w:styleId="OtherTok">
-    <w:name w:val="OtherTok"/>
-    <w:rPr>
-      <w:color w:val="007020"/>
-    </w:rPr>
-  </w:style>
-  <w:style w:type="character" w:customStyle="1" w:styleId="AlertTok">
-    <w:name w:val="AlertTok"/>
-    <w:rPr>
-      <w:b/>
-      <w:color w:val="FF0000"/>
-    </w:rPr>
-  </w:style>
-  <w:style w:type="character" w:customStyle="1" w:styleId="FunctionTok">
-    <w:name w:val="FunctionTok"/>
-    <w:rPr>
-      <w:color w:val="06287E"/>
-    </w:rPr>
-  </w:style>
-  <w:style w:type="character" w:customStyle="1" w:styleId="RegionMarkerTok">
-    <w:name w:val="RegionMarkerTok"/>
-  </w:style>
-  <w:style w:type="character" w:customStyle="1" w:styleId="ErrorTok">
-    <w:name w:val="ErrorTok"/>
-    <w:rPr>
-      <w:b/>
-      <w:color w:val="FF0000"/>
-    </w:rPr>
-  </w:style>
-  <w:style w:type="character" w:customStyle="1" w:styleId="NormalTok">
-    <w:name w:val="NormalTok"/>
-  </w:style>
   <w:style w:type="paragraph" w:customStyle="1" w:styleId="SourceCode0">
     <w:name w:val="Source Code"/>
     <w:basedOn w:val="Normal"/>
@@ -3038,86 +3126,86 @@
       <w:wordWrap w:val="0"/>
     </w:pPr>
   </w:style>
-  <w:style w:type="character" w:customStyle="1" w:styleId="KeywordTok0">
+  <w:style w:type="character" w:customStyle="1" w:styleId="KeywordTok">
     <w:name w:val="KeywordTok"/>
     <w:rPr>
       <w:b/>
       <w:color w:val="007020"/>
     </w:rPr>
   </w:style>
-  <w:style w:type="character" w:customStyle="1" w:styleId="DataTypeTok0">
+  <w:style w:type="character" w:customStyle="1" w:styleId="DataTypeTok">
     <w:name w:val="DataTypeTok"/>
     <w:rPr>
       <w:color w:val="902000"/>
     </w:rPr>
   </w:style>
-  <w:style w:type="character" w:customStyle="1" w:styleId="DecValTok0">
+  <w:style w:type="character" w:customStyle="1" w:styleId="DecValTok">
     <w:name w:val="DecValTok"/>
     <w:rPr>
       <w:color w:val="40A070"/>
     </w:rPr>
   </w:style>
-  <w:style w:type="character" w:customStyle="1" w:styleId="BaseNTok0">
+  <w:style w:type="character" w:customStyle="1" w:styleId="BaseNTok">
     <w:name w:val="BaseNTok"/>
     <w:rPr>
       <w:color w:val="40A070"/>
     </w:rPr>
   </w:style>
-  <w:style w:type="character" w:customStyle="1" w:styleId="FloatTok0">
+  <w:style w:type="character" w:customStyle="1" w:styleId="FloatTok">
     <w:name w:val="FloatTok"/>
     <w:rPr>
       <w:color w:val="40A070"/>
     </w:rPr>
   </w:style>
-  <w:style w:type="character" w:customStyle="1" w:styleId="CharTok0">
+  <w:style w:type="character" w:customStyle="1" w:styleId="CharTok">
     <w:name w:val="CharTok"/>
     <w:rPr>
       <w:color w:val="4070A0"/>
     </w:rPr>
   </w:style>
-  <w:style w:type="character" w:customStyle="1" w:styleId="StringTok0">
+  <w:style w:type="character" w:customStyle="1" w:styleId="StringTok">
     <w:name w:val="StringTok"/>
     <w:rPr>
       <w:color w:val="4070A0"/>
     </w:rPr>
   </w:style>
-  <w:style w:type="character" w:customStyle="1" w:styleId="CommentTok0">
+  <w:style w:type="character" w:customStyle="1" w:styleId="CommentTok">
     <w:name w:val="CommentTok"/>
     <w:rPr>
       <w:i/>
       <w:color w:val="60A0B0"/>
     </w:rPr>
   </w:style>
-  <w:style w:type="character" w:customStyle="1" w:styleId="OtherTok0">
+  <w:style w:type="character" w:customStyle="1" w:styleId="OtherTok">
     <w:name w:val="OtherTok"/>
     <w:rPr>
       <w:color w:val="007020"/>
     </w:rPr>
   </w:style>
-  <w:style w:type="character" w:customStyle="1" w:styleId="AlertTok0">
+  <w:style w:type="character" w:customStyle="1" w:styleId="AlertTok">
     <w:name w:val="AlertTok"/>
     <w:rPr>
       <w:b/>
       <w:color w:val="FF0000"/>
     </w:rPr>
   </w:style>
-  <w:style w:type="character" w:customStyle="1" w:styleId="FunctionTok0">
+  <w:style w:type="character" w:customStyle="1" w:styleId="FunctionTok">
     <w:name w:val="FunctionTok"/>
     <w:rPr>
       <w:color w:val="06287E"/>
     </w:rPr>
   </w:style>
-  <w:style w:type="character" w:customStyle="1" w:styleId="RegionMarkerTok0">
+  <w:style w:type="character" w:customStyle="1" w:styleId="RegionMarkerTok">
     <w:name w:val="RegionMarkerTok"/>
   </w:style>
-  <w:style w:type="character" w:customStyle="1" w:styleId="ErrorTok0">
+  <w:style w:type="character" w:customStyle="1" w:styleId="ErrorTok">
     <w:name w:val="ErrorTok"/>
     <w:rPr>
       <w:b/>
       <w:color w:val="FF0000"/>
     </w:rPr>
   </w:style>
-  <w:style w:type="character" w:customStyle="1" w:styleId="NormalTok0">
+  <w:style w:type="character" w:customStyle="1" w:styleId="NormalTok">
     <w:name w:val="NormalTok"/>
   </w:style>
   <w:style w:type="paragraph" w:customStyle="1" w:styleId="SourceCode1">
@@ -3127,86 +3215,86 @@
       <w:wordWrap w:val="0"/>
     </w:pPr>
   </w:style>
-  <w:style w:type="character" w:customStyle="1" w:styleId="KeywordTok1">
+  <w:style w:type="character" w:customStyle="1" w:styleId="KeywordTok0">
     <w:name w:val="KeywordTok"/>
     <w:rPr>
       <w:b/>
       <w:color w:val="007020"/>
     </w:rPr>
   </w:style>
-  <w:style w:type="character" w:customStyle="1" w:styleId="DataTypeTok1">
+  <w:style w:type="character" w:customStyle="1" w:styleId="DataTypeTok0">
     <w:name w:val="DataTypeTok"/>
     <w:rPr>
       <w:color w:val="902000"/>
     </w:rPr>
   </w:style>
-  <w:style w:type="character" w:customStyle="1" w:styleId="DecValTok1">
+  <w:style w:type="character" w:customStyle="1" w:styleId="DecValTok0">
     <w:name w:val="DecValTok"/>
     <w:rPr>
       <w:color w:val="40A070"/>
     </w:rPr>
   </w:style>
-  <w:style w:type="character" w:customStyle="1" w:styleId="BaseNTok1">
+  <w:style w:type="character" w:customStyle="1" w:styleId="BaseNTok0">
     <w:name w:val="BaseNTok"/>
     <w:rPr>
       <w:color w:val="40A070"/>
     </w:rPr>
   </w:style>
-  <w:style w:type="character" w:customStyle="1" w:styleId="FloatTok1">
+  <w:style w:type="character" w:customStyle="1" w:styleId="FloatTok0">
     <w:name w:val="FloatTok"/>
     <w:rPr>
       <w:color w:val="40A070"/>
     </w:rPr>
   </w:style>
-  <w:style w:type="character" w:customStyle="1" w:styleId="CharTok1">
+  <w:style w:type="character" w:customStyle="1" w:styleId="CharTok0">
     <w:name w:val="CharTok"/>
     <w:rPr>
       <w:color w:val="4070A0"/>
     </w:rPr>
   </w:style>
-  <w:style w:type="character" w:customStyle="1" w:styleId="StringTok1">
+  <w:style w:type="character" w:customStyle="1" w:styleId="StringTok0">
     <w:name w:val="StringTok"/>
     <w:rPr>
       <w:color w:val="4070A0"/>
     </w:rPr>
   </w:style>
-  <w:style w:type="character" w:customStyle="1" w:styleId="CommentTok1">
+  <w:style w:type="character" w:customStyle="1" w:styleId="CommentTok0">
     <w:name w:val="CommentTok"/>
     <w:rPr>
       <w:i/>
       <w:color w:val="60A0B0"/>
     </w:rPr>
   </w:style>
-  <w:style w:type="character" w:customStyle="1" w:styleId="OtherTok1">
+  <w:style w:type="character" w:customStyle="1" w:styleId="OtherTok0">
     <w:name w:val="OtherTok"/>
     <w:rPr>
       <w:color w:val="007020"/>
     </w:rPr>
   </w:style>
-  <w:style w:type="character" w:customStyle="1" w:styleId="AlertTok1">
+  <w:style w:type="character" w:customStyle="1" w:styleId="AlertTok0">
     <w:name w:val="AlertTok"/>
     <w:rPr>
       <w:b/>
       <w:color w:val="FF0000"/>
     </w:rPr>
   </w:style>
-  <w:style w:type="character" w:customStyle="1" w:styleId="FunctionTok1">
+  <w:style w:type="character" w:customStyle="1" w:styleId="FunctionTok0">
     <w:name w:val="FunctionTok"/>
     <w:rPr>
       <w:color w:val="06287E"/>
     </w:rPr>
   </w:style>
-  <w:style w:type="character" w:customStyle="1" w:styleId="RegionMarkerTok1">
+  <w:style w:type="character" w:customStyle="1" w:styleId="RegionMarkerTok0">
     <w:name w:val="RegionMarkerTok"/>
   </w:style>
-  <w:style w:type="character" w:customStyle="1" w:styleId="ErrorTok1">
+  <w:style w:type="character" w:customStyle="1" w:styleId="ErrorTok0">
     <w:name w:val="ErrorTok"/>
     <w:rPr>
       <w:b/>
       <w:color w:val="FF0000"/>
     </w:rPr>
   </w:style>
-  <w:style w:type="character" w:customStyle="1" w:styleId="NormalTok1">
+  <w:style w:type="character" w:customStyle="1" w:styleId="NormalTok0">
     <w:name w:val="NormalTok"/>
   </w:style>
   <w:style w:type="paragraph" w:customStyle="1" w:styleId="SourceCode2">
@@ -3216,86 +3304,86 @@
       <w:wordWrap w:val="0"/>
     </w:pPr>
   </w:style>
-  <w:style w:type="character" w:customStyle="1" w:styleId="KeywordTok2">
+  <w:style w:type="character" w:customStyle="1" w:styleId="KeywordTok1">
     <w:name w:val="KeywordTok"/>
     <w:rPr>
       <w:b/>
       <w:color w:val="007020"/>
     </w:rPr>
   </w:style>
-  <w:style w:type="character" w:customStyle="1" w:styleId="DataTypeTok2">
+  <w:style w:type="character" w:customStyle="1" w:styleId="DataTypeTok1">
     <w:name w:val="DataTypeTok"/>
     <w:rPr>
       <w:color w:val="902000"/>
     </w:rPr>
   </w:style>
-  <w:style w:type="character" w:customStyle="1" w:styleId="DecValTok2">
+  <w:style w:type="character" w:customStyle="1" w:styleId="DecValTok1">
     <w:name w:val="DecValTok"/>
     <w:rPr>
       <w:color w:val="40A070"/>
     </w:rPr>
   </w:style>
-  <w:style w:type="character" w:customStyle="1" w:styleId="BaseNTok2">
+  <w:style w:type="character" w:customStyle="1" w:styleId="BaseNTok1">
     <w:name w:val="BaseNTok"/>
     <w:rPr>
       <w:color w:val="40A070"/>
     </w:rPr>
   </w:style>
-  <w:style w:type="character" w:customStyle="1" w:styleId="FloatTok2">
+  <w:style w:type="character" w:customStyle="1" w:styleId="FloatTok1">
     <w:name w:val="FloatTok"/>
     <w:rPr>
       <w:color w:val="40A070"/>
     </w:rPr>
   </w:style>
-  <w:style w:type="character" w:customStyle="1" w:styleId="CharTok2">
+  <w:style w:type="character" w:customStyle="1" w:styleId="CharTok1">
     <w:name w:val="CharTok"/>
     <w:rPr>
       <w:color w:val="4070A0"/>
     </w:rPr>
   </w:style>
-  <w:style w:type="character" w:customStyle="1" w:styleId="StringTok2">
+  <w:style w:type="character" w:customStyle="1" w:styleId="StringTok1">
     <w:name w:val="StringTok"/>
     <w:rPr>
       <w:color w:val="4070A0"/>
     </w:rPr>
   </w:style>
-  <w:style w:type="character" w:customStyle="1" w:styleId="CommentTok2">
+  <w:style w:type="character" w:customStyle="1" w:styleId="CommentTok1">
     <w:name w:val="CommentTok"/>
     <w:rPr>
       <w:i/>
       <w:color w:val="60A0B0"/>
     </w:rPr>
   </w:style>
-  <w:style w:type="character" w:customStyle="1" w:styleId="OtherTok2">
+  <w:style w:type="character" w:customStyle="1" w:styleId="OtherTok1">
     <w:name w:val="OtherTok"/>
     <w:rPr>
       <w:color w:val="007020"/>
     </w:rPr>
   </w:style>
-  <w:style w:type="character" w:customStyle="1" w:styleId="AlertTok2">
+  <w:style w:type="character" w:customStyle="1" w:styleId="AlertTok1">
     <w:name w:val="AlertTok"/>
     <w:rPr>
       <w:b/>
       <w:color w:val="FF0000"/>
     </w:rPr>
   </w:style>
-  <w:style w:type="character" w:customStyle="1" w:styleId="FunctionTok2">
+  <w:style w:type="character" w:customStyle="1" w:styleId="FunctionTok1">
     <w:name w:val="FunctionTok"/>
     <w:rPr>
       <w:color w:val="06287E"/>
     </w:rPr>
   </w:style>
-  <w:style w:type="character" w:customStyle="1" w:styleId="RegionMarkerTok2">
+  <w:style w:type="character" w:customStyle="1" w:styleId="RegionMarkerTok1">
     <w:name w:val="RegionMarkerTok"/>
   </w:style>
-  <w:style w:type="character" w:customStyle="1" w:styleId="ErrorTok2">
+  <w:style w:type="character" w:customStyle="1" w:styleId="ErrorTok1">
     <w:name w:val="ErrorTok"/>
     <w:rPr>
       <w:b/>
       <w:color w:val="FF0000"/>
     </w:rPr>
   </w:style>
-  <w:style w:type="character" w:customStyle="1" w:styleId="NormalTok2">
+  <w:style w:type="character" w:customStyle="1" w:styleId="NormalTok1">
     <w:name w:val="NormalTok"/>
   </w:style>
   <w:style w:type="paragraph" w:customStyle="1" w:styleId="SourceCode3">
@@ -3305,86 +3393,86 @@
       <w:wordWrap w:val="0"/>
     </w:pPr>
   </w:style>
-  <w:style w:type="character" w:customStyle="1" w:styleId="KeywordTok3">
+  <w:style w:type="character" w:customStyle="1" w:styleId="KeywordTok2">
     <w:name w:val="KeywordTok"/>
     <w:rPr>
       <w:b/>
       <w:color w:val="007020"/>
     </w:rPr>
   </w:style>
-  <w:style w:type="character" w:customStyle="1" w:styleId="DataTypeTok3">
+  <w:style w:type="character" w:customStyle="1" w:styleId="DataTypeTok2">
     <w:name w:val="DataTypeTok"/>
     <w:rPr>
       <w:color w:val="902000"/>
     </w:rPr>
   </w:style>
-  <w:style w:type="character" w:customStyle="1" w:styleId="DecValTok3">
+  <w:style w:type="character" w:customStyle="1" w:styleId="DecValTok2">
     <w:name w:val="DecValTok"/>
     <w:rPr>
       <w:color w:val="40A070"/>
     </w:rPr>
   </w:style>
-  <w:style w:type="character" w:customStyle="1" w:styleId="BaseNTok3">
+  <w:style w:type="character" w:customStyle="1" w:styleId="BaseNTok2">
     <w:name w:val="BaseNTok"/>
     <w:rPr>
       <w:color w:val="40A070"/>
     </w:rPr>
   </w:style>
-  <w:style w:type="character" w:customStyle="1" w:styleId="FloatTok3">
+  <w:style w:type="character" w:customStyle="1" w:styleId="FloatTok2">
     <w:name w:val="FloatTok"/>
     <w:rPr>
       <w:color w:val="40A070"/>
     </w:rPr>
   </w:style>
-  <w:style w:type="character" w:customStyle="1" w:styleId="CharTok3">
+  <w:style w:type="character" w:customStyle="1" w:styleId="CharTok2">
     <w:name w:val="CharTok"/>
     <w:rPr>
       <w:color w:val="4070A0"/>
     </w:rPr>
   </w:style>
-  <w:style w:type="character" w:customStyle="1" w:styleId="StringTok3">
+  <w:style w:type="character" w:customStyle="1" w:styleId="StringTok2">
     <w:name w:val="StringTok"/>
     <w:rPr>
       <w:color w:val="4070A0"/>
     </w:rPr>
   </w:style>
-  <w:style w:type="character" w:customStyle="1" w:styleId="CommentTok3">
+  <w:style w:type="character" w:customStyle="1" w:styleId="CommentTok2">
     <w:name w:val="CommentTok"/>
     <w:rPr>
       <w:i/>
       <w:color w:val="60A0B0"/>
     </w:rPr>
   </w:style>
-  <w:style w:type="character" w:customStyle="1" w:styleId="OtherTok3">
+  <w:style w:type="character" w:customStyle="1" w:styleId="OtherTok2">
     <w:name w:val="OtherTok"/>
     <w:rPr>
       <w:color w:val="007020"/>
     </w:rPr>
   </w:style>
-  <w:style w:type="character" w:customStyle="1" w:styleId="AlertTok3">
+  <w:style w:type="character" w:customStyle="1" w:styleId="AlertTok2">
     <w:name w:val="AlertTok"/>
     <w:rPr>
       <w:b/>
       <w:color w:val="FF0000"/>
     </w:rPr>
   </w:style>
-  <w:style w:type="character" w:customStyle="1" w:styleId="FunctionTok3">
+  <w:style w:type="character" w:customStyle="1" w:styleId="FunctionTok2">
     <w:name w:val="FunctionTok"/>
     <w:rPr>
       <w:color w:val="06287E"/>
     </w:rPr>
   </w:style>
-  <w:style w:type="character" w:customStyle="1" w:styleId="RegionMarkerTok3">
+  <w:style w:type="character" w:customStyle="1" w:styleId="RegionMarkerTok2">
     <w:name w:val="RegionMarkerTok"/>
   </w:style>
-  <w:style w:type="character" w:customStyle="1" w:styleId="ErrorTok3">
+  <w:style w:type="character" w:customStyle="1" w:styleId="ErrorTok2">
     <w:name w:val="ErrorTok"/>
     <w:rPr>
       <w:b/>
       <w:color w:val="FF0000"/>
     </w:rPr>
   </w:style>
-  <w:style w:type="character" w:customStyle="1" w:styleId="NormalTok3">
+  <w:style w:type="character" w:customStyle="1" w:styleId="NormalTok2">
     <w:name w:val="NormalTok"/>
   </w:style>
   <w:style w:type="paragraph" w:customStyle="1" w:styleId="SourceCode4">
@@ -3394,86 +3482,86 @@
       <w:wordWrap w:val="0"/>
     </w:pPr>
   </w:style>
-  <w:style w:type="character" w:customStyle="1" w:styleId="KeywordTok4">
+  <w:style w:type="character" w:customStyle="1" w:styleId="KeywordTok3">
     <w:name w:val="KeywordTok"/>
     <w:rPr>
       <w:b/>
       <w:color w:val="007020"/>
     </w:rPr>
   </w:style>
-  <w:style w:type="character" w:customStyle="1" w:styleId="DataTypeTok4">
+  <w:style w:type="character" w:customStyle="1" w:styleId="DataTypeTok3">
     <w:name w:val="DataTypeTok"/>
     <w:rPr>
       <w:color w:val="902000"/>
     </w:rPr>
   </w:style>
-  <w:style w:type="character" w:customStyle="1" w:styleId="DecValTok4">
+  <w:style w:type="character" w:customStyle="1" w:styleId="DecValTok3">
     <w:name w:val="DecValTok"/>
     <w:rPr>
       <w:color w:val="40A070"/>
     </w:rPr>
   </w:style>
-  <w:style w:type="character" w:customStyle="1" w:styleId="BaseNTok4">
+  <w:style w:type="character" w:customStyle="1" w:styleId="BaseNTok3">
     <w:name w:val="BaseNTok"/>
     <w:rPr>
       <w:color w:val="40A070"/>
     </w:rPr>
   </w:style>
-  <w:style w:type="character" w:customStyle="1" w:styleId="FloatTok4">
+  <w:style w:type="character" w:customStyle="1" w:styleId="FloatTok3">
     <w:name w:val="FloatTok"/>
     <w:rPr>
       <w:color w:val="40A070"/>
     </w:rPr>
   </w:style>
-  <w:style w:type="character" w:customStyle="1" w:styleId="CharTok4">
+  <w:style w:type="character" w:customStyle="1" w:styleId="CharTok3">
     <w:name w:val="CharTok"/>
     <w:rPr>
       <w:color w:val="4070A0"/>
     </w:rPr>
   </w:style>
-  <w:style w:type="character" w:customStyle="1" w:styleId="StringTok4">
+  <w:style w:type="character" w:customStyle="1" w:styleId="StringTok3">
     <w:name w:val="StringTok"/>
     <w:rPr>
       <w:color w:val="4070A0"/>
     </w:rPr>
   </w:style>
-  <w:style w:type="character" w:customStyle="1" w:styleId="CommentTok4">
+  <w:style w:type="character" w:customStyle="1" w:styleId="CommentTok3">
     <w:name w:val="CommentTok"/>
     <w:rPr>
       <w:i/>
       <w:color w:val="60A0B0"/>
     </w:rPr>
   </w:style>
-  <w:style w:type="character" w:customStyle="1" w:styleId="OtherTok4">
+  <w:style w:type="character" w:customStyle="1" w:styleId="OtherTok3">
     <w:name w:val="OtherTok"/>
     <w:rPr>
       <w:color w:val="007020"/>
     </w:rPr>
   </w:style>
-  <w:style w:type="character" w:customStyle="1" w:styleId="AlertTok4">
+  <w:style w:type="character" w:customStyle="1" w:styleId="AlertTok3">
     <w:name w:val="AlertTok"/>
     <w:rPr>
       <w:b/>
       <w:color w:val="FF0000"/>
     </w:rPr>
   </w:style>
-  <w:style w:type="character" w:customStyle="1" w:styleId="FunctionTok4">
+  <w:style w:type="character" w:customStyle="1" w:styleId="FunctionTok3">
     <w:name w:val="FunctionTok"/>
     <w:rPr>
       <w:color w:val="06287E"/>
     </w:rPr>
   </w:style>
-  <w:style w:type="character" w:customStyle="1" w:styleId="RegionMarkerTok4">
+  <w:style w:type="character" w:customStyle="1" w:styleId="RegionMarkerTok3">
     <w:name w:val="RegionMarkerTok"/>
   </w:style>
-  <w:style w:type="character" w:customStyle="1" w:styleId="ErrorTok4">
+  <w:style w:type="character" w:customStyle="1" w:styleId="ErrorTok3">
     <w:name w:val="ErrorTok"/>
     <w:rPr>
       <w:b/>
       <w:color w:val="FF0000"/>
     </w:rPr>
   </w:style>
-  <w:style w:type="character" w:customStyle="1" w:styleId="NormalTok4">
+  <w:style w:type="character" w:customStyle="1" w:styleId="NormalTok3">
     <w:name w:val="NormalTok"/>
   </w:style>
   <w:style w:type="paragraph" w:customStyle="1" w:styleId="SourceCode5">
@@ -3483,86 +3571,86 @@
       <w:wordWrap w:val="0"/>
     </w:pPr>
   </w:style>
-  <w:style w:type="character" w:customStyle="1" w:styleId="KeywordTok5">
+  <w:style w:type="character" w:customStyle="1" w:styleId="KeywordTok4">
     <w:name w:val="KeywordTok"/>
     <w:rPr>
       <w:b/>
       <w:color w:val="007020"/>
     </w:rPr>
   </w:style>
-  <w:style w:type="character" w:customStyle="1" w:styleId="DataTypeTok5">
+  <w:style w:type="character" w:customStyle="1" w:styleId="DataTypeTok4">
     <w:name w:val="DataTypeTok"/>
     <w:rPr>
       <w:color w:val="902000"/>
     </w:rPr>
   </w:style>
-  <w:style w:type="character" w:customStyle="1" w:styleId="DecValTok5">
+  <w:style w:type="character" w:customStyle="1" w:styleId="DecValTok4">
     <w:name w:val="DecValTok"/>
     <w:rPr>
       <w:color w:val="40A070"/>
     </w:rPr>
   </w:style>
-  <w:style w:type="character" w:customStyle="1" w:styleId="BaseNTok5">
+  <w:style w:type="character" w:customStyle="1" w:styleId="BaseNTok4">
     <w:name w:val="BaseNTok"/>
     <w:rPr>
       <w:color w:val="40A070"/>
     </w:rPr>
   </w:style>
-  <w:style w:type="character" w:customStyle="1" w:styleId="FloatTok5">
+  <w:style w:type="character" w:customStyle="1" w:styleId="FloatTok4">
     <w:name w:val="FloatTok"/>
     <w:rPr>
       <w:color w:val="40A070"/>
     </w:rPr>
   </w:style>
-  <w:style w:type="character" w:customStyle="1" w:styleId="CharTok5">
+  <w:style w:type="character" w:customStyle="1" w:styleId="CharTok4">
     <w:name w:val="CharTok"/>
     <w:rPr>
       <w:color w:val="4070A0"/>
     </w:rPr>
   </w:style>
-  <w:style w:type="character" w:customStyle="1" w:styleId="StringTok5">
+  <w:style w:type="character" w:customStyle="1" w:styleId="StringTok4">
     <w:name w:val="StringTok"/>
     <w:rPr>
       <w:color w:val="4070A0"/>
     </w:rPr>
   </w:style>
-  <w:style w:type="character" w:customStyle="1" w:styleId="CommentTok5">
+  <w:style w:type="character" w:customStyle="1" w:styleId="CommentTok4">
     <w:name w:val="CommentTok"/>
     <w:rPr>
       <w:i/>
       <w:color w:val="60A0B0"/>
     </w:rPr>
   </w:style>
-  <w:style w:type="character" w:customStyle="1" w:styleId="OtherTok5">
+  <w:style w:type="character" w:customStyle="1" w:styleId="OtherTok4">
     <w:name w:val="OtherTok"/>
     <w:rPr>
       <w:color w:val="007020"/>
     </w:rPr>
   </w:style>
-  <w:style w:type="character" w:customStyle="1" w:styleId="AlertTok5">
+  <w:style w:type="character" w:customStyle="1" w:styleId="AlertTok4">
     <w:name w:val="AlertTok"/>
     <w:rPr>
       <w:b/>
       <w:color w:val="FF0000"/>
     </w:rPr>
   </w:style>
-  <w:style w:type="character" w:customStyle="1" w:styleId="FunctionTok5">
+  <w:style w:type="character" w:customStyle="1" w:styleId="FunctionTok4">
     <w:name w:val="FunctionTok"/>
     <w:rPr>
       <w:color w:val="06287E"/>
     </w:rPr>
   </w:style>
-  <w:style w:type="character" w:customStyle="1" w:styleId="RegionMarkerTok5">
+  <w:style w:type="character" w:customStyle="1" w:styleId="RegionMarkerTok4">
     <w:name w:val="RegionMarkerTok"/>
   </w:style>
-  <w:style w:type="character" w:customStyle="1" w:styleId="ErrorTok5">
+  <w:style w:type="character" w:customStyle="1" w:styleId="ErrorTok4">
     <w:name w:val="ErrorTok"/>
     <w:rPr>
       <w:b/>
       <w:color w:val="FF0000"/>
     </w:rPr>
   </w:style>
-  <w:style w:type="character" w:customStyle="1" w:styleId="NormalTok5">
+  <w:style w:type="character" w:customStyle="1" w:styleId="NormalTok4">
     <w:name w:val="NormalTok"/>
   </w:style>
   <w:style w:type="paragraph" w:customStyle="1" w:styleId="SourceCode6">
@@ -3572,86 +3660,86 @@
       <w:wordWrap w:val="0"/>
     </w:pPr>
   </w:style>
-  <w:style w:type="character" w:customStyle="1" w:styleId="KeywordTok6">
+  <w:style w:type="character" w:customStyle="1" w:styleId="KeywordTok5">
     <w:name w:val="KeywordTok"/>
     <w:rPr>
       <w:b/>
       <w:color w:val="007020"/>
     </w:rPr>
   </w:style>
-  <w:style w:type="character" w:customStyle="1" w:styleId="DataTypeTok6">
+  <w:style w:type="character" w:customStyle="1" w:styleId="DataTypeTok5">
     <w:name w:val="DataTypeTok"/>
     <w:rPr>
       <w:color w:val="902000"/>
     </w:rPr>
   </w:style>
-  <w:style w:type="character" w:customStyle="1" w:styleId="DecValTok6">
+  <w:style w:type="character" w:customStyle="1" w:styleId="DecValTok5">
     <w:name w:val="DecValTok"/>
     <w:rPr>
       <w:color w:val="40A070"/>
     </w:rPr>
   </w:style>
-  <w:style w:type="character" w:customStyle="1" w:styleId="BaseNTok6">
+  <w:style w:type="character" w:customStyle="1" w:styleId="BaseNTok5">
     <w:name w:val="BaseNTok"/>
     <w:rPr>
       <w:color w:val="40A070"/>
     </w:rPr>
   </w:style>
-  <w:style w:type="character" w:customStyle="1" w:styleId="FloatTok6">
+  <w:style w:type="character" w:customStyle="1" w:styleId="FloatTok5">
     <w:name w:val="FloatTok"/>
     <w:rPr>
       <w:color w:val="40A070"/>
     </w:rPr>
   </w:style>
-  <w:style w:type="character" w:customStyle="1" w:styleId="CharTok6">
+  <w:style w:type="character" w:customStyle="1" w:styleId="CharTok5">
     <w:name w:val="CharTok"/>
     <w:rPr>
       <w:color w:val="4070A0"/>
     </w:rPr>
   </w:style>
-  <w:style w:type="character" w:customStyle="1" w:styleId="StringTok6">
+  <w:style w:type="character" w:customStyle="1" w:styleId="StringTok5">
     <w:name w:val="StringTok"/>
     <w:rPr>
       <w:color w:val="4070A0"/>
     </w:rPr>
   </w:style>
-  <w:style w:type="character" w:customStyle="1" w:styleId="CommentTok6">
+  <w:style w:type="character" w:customStyle="1" w:styleId="CommentTok5">
     <w:name w:val="CommentTok"/>
     <w:rPr>
       <w:i/>
       <w:color w:val="60A0B0"/>
     </w:rPr>
   </w:style>
-  <w:style w:type="character" w:customStyle="1" w:styleId="OtherTok6">
+  <w:style w:type="character" w:customStyle="1" w:styleId="OtherTok5">
     <w:name w:val="OtherTok"/>
     <w:rPr>
       <w:color w:val="007020"/>
     </w:rPr>
   </w:style>
-  <w:style w:type="character" w:customStyle="1" w:styleId="AlertTok6">
+  <w:style w:type="character" w:customStyle="1" w:styleId="AlertTok5">
     <w:name w:val="AlertTok"/>
     <w:rPr>
       <w:b/>
       <w:color w:val="FF0000"/>
     </w:rPr>
   </w:style>
-  <w:style w:type="character" w:customStyle="1" w:styleId="FunctionTok6">
+  <w:style w:type="character" w:customStyle="1" w:styleId="FunctionTok5">
     <w:name w:val="FunctionTok"/>
     <w:rPr>
       <w:color w:val="06287E"/>
     </w:rPr>
   </w:style>
-  <w:style w:type="character" w:customStyle="1" w:styleId="RegionMarkerTok6">
+  <w:style w:type="character" w:customStyle="1" w:styleId="RegionMarkerTok5">
     <w:name w:val="RegionMarkerTok"/>
   </w:style>
-  <w:style w:type="character" w:customStyle="1" w:styleId="ErrorTok6">
+  <w:style w:type="character" w:customStyle="1" w:styleId="ErrorTok5">
     <w:name w:val="ErrorTok"/>
     <w:rPr>
       <w:b/>
       <w:color w:val="FF0000"/>
     </w:rPr>
   </w:style>
-  <w:style w:type="character" w:customStyle="1" w:styleId="NormalTok6">
+  <w:style w:type="character" w:customStyle="1" w:styleId="NormalTok5">
     <w:name w:val="NormalTok"/>
   </w:style>
   <w:style w:type="paragraph" w:customStyle="1" w:styleId="SourceCode7">
@@ -3660,6 +3748,111 @@
     <w:pPr>
       <w:wordWrap w:val="0"/>
     </w:pPr>
+  </w:style>
+  <w:style w:type="character" w:customStyle="1" w:styleId="KeywordTok6">
+    <w:name w:val="KeywordTok"/>
+    <w:rPr>
+      <w:b/>
+      <w:color w:val="007020"/>
+    </w:rPr>
+  </w:style>
+  <w:style w:type="character" w:customStyle="1" w:styleId="DataTypeTok6">
+    <w:name w:val="DataTypeTok"/>
+    <w:rPr>
+      <w:color w:val="902000"/>
+    </w:rPr>
+  </w:style>
+  <w:style w:type="character" w:customStyle="1" w:styleId="DecValTok6">
+    <w:name w:val="DecValTok"/>
+    <w:rPr>
+      <w:color w:val="40A070"/>
+    </w:rPr>
+  </w:style>
+  <w:style w:type="character" w:customStyle="1" w:styleId="BaseNTok6">
+    <w:name w:val="BaseNTok"/>
+    <w:rPr>
+      <w:color w:val="40A070"/>
+    </w:rPr>
+  </w:style>
+  <w:style w:type="character" w:customStyle="1" w:styleId="FloatTok6">
+    <w:name w:val="FloatTok"/>
+    <w:rPr>
+      <w:color w:val="40A070"/>
+    </w:rPr>
+  </w:style>
+  <w:style w:type="character" w:customStyle="1" w:styleId="CharTok6">
+    <w:name w:val="CharTok"/>
+    <w:rPr>
+      <w:color w:val="4070A0"/>
+    </w:rPr>
+  </w:style>
+  <w:style w:type="character" w:customStyle="1" w:styleId="StringTok6">
+    <w:name w:val="StringTok"/>
+    <w:rPr>
+      <w:color w:val="4070A0"/>
+    </w:rPr>
+  </w:style>
+  <w:style w:type="character" w:customStyle="1" w:styleId="CommentTok6">
+    <w:name w:val="CommentTok"/>
+    <w:rPr>
+      <w:i/>
+      <w:color w:val="60A0B0"/>
+    </w:rPr>
+  </w:style>
+  <w:style w:type="character" w:customStyle="1" w:styleId="OtherTok6">
+    <w:name w:val="OtherTok"/>
+    <w:rPr>
+      <w:color w:val="007020"/>
+    </w:rPr>
+  </w:style>
+  <w:style w:type="character" w:customStyle="1" w:styleId="AlertTok6">
+    <w:name w:val="AlertTok"/>
+    <w:rPr>
+      <w:b/>
+      <w:color w:val="FF0000"/>
+    </w:rPr>
+  </w:style>
+  <w:style w:type="character" w:customStyle="1" w:styleId="FunctionTok6">
+    <w:name w:val="FunctionTok"/>
+    <w:rPr>
+      <w:color w:val="06287E"/>
+    </w:rPr>
+  </w:style>
+  <w:style w:type="character" w:customStyle="1" w:styleId="RegionMarkerTok6">
+    <w:name w:val="RegionMarkerTok"/>
+  </w:style>
+  <w:style w:type="character" w:customStyle="1" w:styleId="ErrorTok6">
+    <w:name w:val="ErrorTok"/>
+    <w:rPr>
+      <w:b/>
+      <w:color w:val="FF0000"/>
+    </w:rPr>
+  </w:style>
+  <w:style w:type="character" w:customStyle="1" w:styleId="NormalTok6">
+    <w:name w:val="NormalTok"/>
+  </w:style>
+  <w:style w:type="paragraph" w:customStyle="1" w:styleId="SourceCode">
+    <w:name w:val="Source Code"/>
+    <w:basedOn w:val="Normal"/>
+    <w:qFormat/>
+    <w:rsid w:val="00E07D64"/>
+    <w:pPr>
+      <w:numPr>
+        <w:numId w:val="23"/>
+      </w:numPr>
+      <w:pBdr>
+        <w:top w:val="single" w:sz="4" w:space="4" w:color="F2F2F2" w:themeColor="background1" w:themeShade="F2"/>
+        <w:left w:val="single" w:sz="4" w:space="4" w:color="F2F2F2" w:themeColor="background1" w:themeShade="F2"/>
+        <w:bottom w:val="single" w:sz="4" w:space="4" w:color="F2F2F2" w:themeColor="background1" w:themeShade="F2"/>
+        <w:right w:val="single" w:sz="4" w:space="4" w:color="F2F2F2" w:themeColor="background1" w:themeShade="F2"/>
+      </w:pBdr>
+      <w:shd w:val="clear" w:color="auto" w:fill="F2F2F2" w:themeFill="background1" w:themeFillShade="F2"/>
+      <w:wordWrap w:val="0"/>
+    </w:pPr>
+    <w:rPr>
+      <w:rFonts w:ascii="Consolas" w:hAnsi="Consolas"/>
+      <w:sz w:val="17"/>
+    </w:rPr>
   </w:style>
   <w:style w:type="character" w:customStyle="1" w:styleId="KeywordTok7">
     <w:name w:val="KeywordTok"/>

</xml_diff>